<commit_message>
Further work on the learning summary report
</commit_message>
<xml_diff>
--- a/25 - DOC - Learning Summary Report/Sam Huffer - 101633177 - Learning Summary Report.docx
+++ b/25 - DOC - Learning Summary Report/Sam Huffer - 101633177 - Learning Summary Report.docx
@@ -4960,7 +4960,43 @@
               <w:rPr>
                 <w:color w:val="00B050"/>
               </w:rPr>
-              <w:t>1 4 5</w:t>
+              <w:t xml:space="preserve">Illustrates learning with software development for game AI (ILO </w:t>
+            </w:r>
+            <w:r>
+              <w:rPr>
+                <w:color w:val="00B050"/>
+              </w:rPr>
+              <w:t>1</w:t>
+            </w:r>
+            <w:r>
+              <w:rPr>
+                <w:color w:val="00B050"/>
+              </w:rPr>
+              <w:t>), goals and planning actions (ILO</w:t>
+            </w:r>
+            <w:r>
+              <w:rPr>
+                <w:color w:val="00B050"/>
+              </w:rPr>
+              <w:t xml:space="preserve"> 4</w:t>
+            </w:r>
+            <w:r>
+              <w:rPr>
+                <w:color w:val="00B050"/>
+              </w:rPr>
+              <w:t>) and combining AI techniques (ILO</w:t>
+            </w:r>
+            <w:r>
+              <w:rPr>
+                <w:color w:val="00B050"/>
+              </w:rPr>
+              <w:t xml:space="preserve"> 5</w:t>
+            </w:r>
+            <w:r>
+              <w:rPr>
+                <w:color w:val="00B050"/>
+              </w:rPr>
+              <w:t>).</w:t>
             </w:r>
           </w:p>
         </w:tc>
@@ -5019,7 +5055,55 @@
               <w:rPr>
                 <w:color w:val="00B050"/>
               </w:rPr>
-              <w:t>1 3 4 5</w:t>
+              <w:t xml:space="preserve">Illustrates proficiency regarding FSMs, which relate to ILO </w:t>
+            </w:r>
+            <w:r>
+              <w:rPr>
+                <w:color w:val="00B050"/>
+              </w:rPr>
+              <w:t>1</w:t>
+            </w:r>
+            <w:r>
+              <w:rPr>
+                <w:color w:val="00B050"/>
+              </w:rPr>
+              <w:t>, with force-based agent movement (ILO</w:t>
+            </w:r>
+            <w:r>
+              <w:rPr>
+                <w:color w:val="00B050"/>
+              </w:rPr>
+              <w:t xml:space="preserve"> 3</w:t>
+            </w:r>
+            <w:r>
+              <w:rPr>
+                <w:color w:val="00B050"/>
+              </w:rPr>
+              <w:t>), with GOB and tactical analysis, which relate to ILO</w:t>
+            </w:r>
+            <w:r>
+              <w:rPr>
+                <w:color w:val="00B050"/>
+              </w:rPr>
+              <w:t xml:space="preserve"> 4</w:t>
+            </w:r>
+            <w:r>
+              <w:rPr>
+                <w:color w:val="00B050"/>
+              </w:rPr>
+              <w:t>, and combining AI techniques (ILO</w:t>
+            </w:r>
+            <w:r>
+              <w:rPr>
+                <w:color w:val="00B050"/>
+              </w:rPr>
+              <w:t xml:space="preserve"> 5</w:t>
+            </w:r>
+            <w:r>
+              <w:rPr>
+                <w:color w:val="00B050"/>
+              </w:rPr>
+              <w:t>).</w:t>
             </w:r>
           </w:p>
         </w:tc>
@@ -5078,7 +5162,33 @@
               <w:rPr>
                 <w:color w:val="00B050"/>
               </w:rPr>
+              <w:t xml:space="preserve">Illustrates learning regarding GOB and planning actions (ILO </w:t>
+            </w:r>
+            <w:r>
+              <w:rPr>
+                <w:color w:val="00B050"/>
+              </w:rPr>
               <w:t>4</w:t>
+            </w:r>
+            <w:r>
+              <w:rPr>
+                <w:color w:val="00B050"/>
+              </w:rPr>
+              <w:t>), as well as proficiency regarding FSMs, which relate to ILO 1, tactical analysis, which relates to ILO 4</w:t>
+            </w:r>
+            <w:r>
+              <w:rPr>
+                <w:color w:val="00B050"/>
+              </w:rPr>
+              <w:t>, and combining AI techniques (ILO 5)</w:t>
+            </w:r>
+            <w:bookmarkStart w:id="2" w:name="_GoBack"/>
+            <w:bookmarkEnd w:id="2"/>
+            <w:r>
+              <w:rPr>
+                <w:color w:val="00B050"/>
+              </w:rPr>
+              <w:t>.</w:t>
             </w:r>
           </w:p>
         </w:tc>
@@ -5158,6 +5268,7 @@
               <w:rPr>
                 <w:color w:val="00B050"/>
               </w:rPr>
+              <w:lastRenderedPageBreak/>
               <w:t>Task 18 (Spike): Navigation with Graphs</w:t>
             </w:r>
           </w:p>
@@ -5335,7 +5446,6 @@
               <w:rPr>
                 <w:color w:val="00B050"/>
               </w:rPr>
-              <w:lastRenderedPageBreak/>
               <w:t>Task 21 (Distinction): Distinction-Level Custom Project</w:t>
             </w:r>
           </w:p>
@@ -5374,7 +5484,37 @@
               <w:rPr>
                 <w:color w:val="00B050"/>
               </w:rPr>
-              <w:t>* Tactical analysis for GOB</w:t>
+              <w:t xml:space="preserve">* </w:t>
+            </w:r>
+            <w:r>
+              <w:rPr>
+                <w:color w:val="00B050"/>
+              </w:rPr>
+              <w:t xml:space="preserve">FSMs, </w:t>
+            </w:r>
+            <w:r>
+              <w:rPr>
+                <w:color w:val="00B050"/>
+              </w:rPr>
+              <w:t>Tactical analysis for GOB</w:t>
+            </w:r>
+            <w:r>
+              <w:rPr>
+                <w:color w:val="00B050"/>
+              </w:rPr>
+              <w:t>, graph</w:t>
+            </w:r>
+            <w:r>
+              <w:rPr>
+                <w:color w:val="00B050"/>
+              </w:rPr>
+              <w:t>-</w:t>
+            </w:r>
+            <w:r>
+              <w:rPr>
+                <w:color w:val="00B050"/>
+              </w:rPr>
+              <w:t>based movement, graphs and paths informing tactical analysis</w:t>
             </w:r>
           </w:p>
         </w:tc>
@@ -5907,7 +6047,13 @@
         <w:t>’s pass-level content</w:t>
       </w:r>
       <w:r>
-        <w:t>, I demonstrate my learning regarding basic finite state machines, state diagrams, and competing game AIs pitted against one another</w:t>
+        <w:t xml:space="preserve">, I demonstrate my learning regarding basic </w:t>
+      </w:r>
+      <w:r>
+        <w:t>FSM</w:t>
+      </w:r>
+      <w:r>
+        <w:t>s, state diagrams, and competing game AIs pitted against one another</w:t>
       </w:r>
       <w:r>
         <w:t xml:space="preserve"> by creating several bots to play games of Tic Tac Toe</w:t>
@@ -5936,8 +6082,6 @@
       <w:r>
         <w:t xml:space="preserve">and understanding </w:t>
       </w:r>
-      <w:bookmarkStart w:id="2" w:name="_GoBack"/>
-      <w:bookmarkEnd w:id="2"/>
       <w:r>
         <w:t>regarding the concepts of game balance and player bias, answering question 2 and outlining the aforementioned concepts and discussing the suitability of different levels of game balance and AI bias for different players. I also demonstrate my learning regarding the concepts of strategy and tactics, answering question 6 and outlining the difference between the two, and providing examples of each in existing games.</w:t>
       </w:r>
@@ -5959,6 +6103,9 @@
       <w:r>
         <w:t xml:space="preserve"> (Spike)</w:t>
       </w:r>
+      <w:r>
+        <w:t>: Agent Marksmanship. In this task’s pass-level content, I demonstrate my learning and proficiency regarding the application of game and software development techniques by implementing predictive targeting and object pooling in a games AI context.</w:t>
+      </w:r>
     </w:p>
     <w:p>
       <w:pPr>
@@ -5977,6 +6124,12 @@
       <w:r>
         <w:t xml:space="preserve"> (Spike)</w:t>
       </w:r>
+      <w:r>
+        <w:t>: Soldier on Patrol. In this task’s pass-level content, I demonstrate my learning and proficiency regarding FSMs by implementing multi-level</w:t>
+      </w:r>
+      <w:r>
+        <w:t xml:space="preserve"> FSMs, with high-level states encapsulating low-level behaviours and the decision-making code to utilise them.</w:t>
+      </w:r>
     </w:p>
     <w:p>
       <w:pPr>
@@ -5990,18 +6143,11 @@
         </w:tabs>
       </w:pPr>
       <w:r>
-        <w:t>Task 25</w:t>
-      </w:r>
-    </w:p>
-    <w:p>
-      <w:pPr>
-        <w:tabs>
-          <w:tab w:val="left" w:pos="1477"/>
-        </w:tabs>
-        <w:jc w:val="both"/>
-      </w:pPr>
-      <w:r>
-        <w:t>To demonstrate my credit-level learning and proficiency with ILO 1: Software Development for Game AI, I have included in my portfolio the following tasks:</w:t>
+        <w:lastRenderedPageBreak/>
+        <w:t xml:space="preserve">Task 16 (Spike): Goal-Oriented Action Planning. In this task’s pass-level content, I demonstrate proficiency regarding FSMs by adding further states and the requisite code to the agent class, and allowing the agent to </w:t>
+      </w:r>
+      <w:r>
+        <w:t>plan to return to previous tasks if conditions permit.</w:t>
       </w:r>
     </w:p>
     <w:p>
@@ -6016,7 +6162,18 @@
         </w:tabs>
       </w:pPr>
       <w:r>
-        <w:t>Task 19 (Credit)</w:t>
+        <w:t>Task 25</w:t>
+      </w:r>
+    </w:p>
+    <w:p>
+      <w:pPr>
+        <w:tabs>
+          <w:tab w:val="left" w:pos="1477"/>
+        </w:tabs>
+        <w:jc w:val="both"/>
+      </w:pPr>
+      <w:r>
+        <w:t>To demonstrate my credit-level learning and proficiency with ILO 1: Software Development for Game AI, I have included in my portfolio the following tasks:</w:t>
       </w:r>
     </w:p>
     <w:p>
@@ -6031,10 +6188,31 @@
         </w:tabs>
       </w:pPr>
       <w:r>
-        <w:t>Task 20 (Credit)</w:t>
+        <w:t xml:space="preserve">Task 14 (Spike): Agent Marksmanship. In this task’s </w:t>
+      </w:r>
+      <w:r>
+        <w:t>credit</w:t>
+      </w:r>
+      <w:r>
+        <w:t xml:space="preserve">-level content, I demonstrate my learning and proficiency regarding </w:t>
+      </w:r>
+      <w:r>
+        <w:t xml:space="preserve">FSMs and </w:t>
+      </w:r>
+      <w:r>
+        <w:t>the application of game and software development techniques</w:t>
       </w:r>
       <w:r>
         <w:t xml:space="preserve"> </w:t>
+      </w:r>
+      <w:r>
+        <w:t xml:space="preserve">by </w:t>
+      </w:r>
+      <w:r>
+        <w:t>using states to simulate explosive projectiles and the rate of fire of weapons in a gamic environment</w:t>
+      </w:r>
+      <w:r>
+        <w:t>.</w:t>
       </w:r>
     </w:p>
     <w:p>
@@ -6049,18 +6227,13 @@
         </w:tabs>
       </w:pPr>
       <w:r>
-        <w:t>Task 22 (Credit)</w:t>
-      </w:r>
-    </w:p>
-    <w:p>
-      <w:pPr>
-        <w:tabs>
-          <w:tab w:val="left" w:pos="1477"/>
-        </w:tabs>
-        <w:jc w:val="both"/>
-      </w:pPr>
-      <w:r>
-        <w:t>To demonstrate my distinction-level learning and achievement regarding ILO 1: Software Development for Game AI, I have included in my portfolio the following tasks:</w:t>
+        <w:t xml:space="preserve">Task 16 (Spike): Goal-Oriented Action Planning. In this task’s pass-level content, I implement further agent states and tactical analysis-based decision making that could have been completed as an extension to Task 15 (Spike): Soldier on Patrol, thereby demonstrating credit-level understanding and proficiency regarding </w:t>
+      </w:r>
+      <w:r>
+        <w:t>multi-level FSMs</w:t>
+      </w:r>
+      <w:r>
+        <w:t>.</w:t>
       </w:r>
     </w:p>
     <w:p>
@@ -6075,342 +6248,7 @@
         </w:tabs>
       </w:pPr>
       <w:r>
-        <w:t xml:space="preserve">Task 21 (Distinction) </w:t>
-      </w:r>
-    </w:p>
-    <w:p>
-      <w:pPr>
-        <w:pStyle w:val="Heading2"/>
-        <w:jc w:val="both"/>
-      </w:pPr>
-      <w:r>
-        <w:lastRenderedPageBreak/>
-        <w:t xml:space="preserve">ILO 2: </w:t>
-      </w:r>
-      <w:r>
-        <w:t>Graphs and Path Planning</w:t>
-      </w:r>
-    </w:p>
-    <w:p>
-      <w:pPr>
-        <w:jc w:val="both"/>
-        <w:rPr>
-          <w:rStyle w:val="SubtleEmphasis"/>
-          <w:color w:val="auto"/>
-        </w:rPr>
-      </w:pPr>
-      <w:r>
-        <w:rPr>
-          <w:i/>
-          <w:iCs/>
-          <w:lang w:val="en-US"/>
-        </w:rPr>
-        <w:t>“</w:t>
-      </w:r>
-      <w:r>
-        <w:rPr>
-          <w:i/>
-          <w:iCs/>
-          <w:lang w:val="en-US"/>
-        </w:rPr>
-        <w:t xml:space="preserve">Understand and </w:t>
-      </w:r>
-      <w:r>
-        <w:rPr>
-          <w:i/>
-          <w:iCs/>
-          <w:lang w:val="en-US"/>
-        </w:rPr>
-        <w:t>utilize</w:t>
-      </w:r>
-      <w:r>
-        <w:rPr>
-          <w:i/>
-          <w:iCs/>
-          <w:lang w:val="en-US"/>
-        </w:rPr>
-        <w:t xml:space="preserve"> a variety of graph and path planning techniques</w:t>
-      </w:r>
-      <w:r>
-        <w:rPr>
-          <w:rStyle w:val="SubtleEmphasis"/>
-          <w:color w:val="auto"/>
-        </w:rPr>
-        <w:t>.</w:t>
-      </w:r>
-      <w:r>
-        <w:rPr>
-          <w:rStyle w:val="SubtleEmphasis"/>
-          <w:color w:val="auto"/>
-        </w:rPr>
-        <w:t>”</w:t>
-      </w:r>
-    </w:p>
-    <w:p>
-      <w:pPr>
-        <w:jc w:val="both"/>
-        <w:rPr>
-          <w:rStyle w:val="SubtleEmphasis"/>
-          <w:i w:val="0"/>
-          <w:iCs w:val="0"/>
-          <w:color w:val="FF0000"/>
-        </w:rPr>
-      </w:pPr>
-      <w:r>
-        <w:rPr>
-          <w:rStyle w:val="SubtleEmphasis"/>
-          <w:i w:val="0"/>
-          <w:iCs w:val="0"/>
-          <w:color w:val="FF0000"/>
-        </w:rPr>
-        <w:t>Describe what you have included in your portfolio that demonstrates your ability in relation to this outcome.</w:t>
-      </w:r>
-    </w:p>
-    <w:p>
-      <w:pPr>
-        <w:jc w:val="both"/>
-        <w:rPr>
-          <w:rStyle w:val="SubtleEmphasis"/>
-          <w:i w:val="0"/>
-          <w:iCs w:val="0"/>
-          <w:color w:val="FF0000"/>
-        </w:rPr>
-      </w:pPr>
-      <w:r>
-        <w:rPr>
-          <w:rStyle w:val="SubtleEmphasis"/>
-          <w:i w:val="0"/>
-          <w:iCs w:val="0"/>
-          <w:color w:val="FF0000"/>
-        </w:rPr>
-        <w:t></w:t>
-      </w:r>
-      <w:r>
-        <w:rPr>
-          <w:rStyle w:val="SubtleEmphasis"/>
-          <w:i w:val="0"/>
-          <w:iCs w:val="0"/>
-          <w:color w:val="FF0000"/>
-        </w:rPr>
-        <w:tab/>
-        <w:t>Pass: Identify where in your lab tests and/or spike work where you have explained or utilised this ILO.</w:t>
-      </w:r>
-    </w:p>
-    <w:p>
-      <w:pPr>
-        <w:jc w:val="both"/>
-        <w:rPr>
-          <w:rStyle w:val="SubtleEmphasis"/>
-          <w:i w:val="0"/>
-          <w:iCs w:val="0"/>
-          <w:color w:val="FF0000"/>
-        </w:rPr>
-      </w:pPr>
-      <w:r>
-        <w:rPr>
-          <w:rStyle w:val="SubtleEmphasis"/>
-          <w:i w:val="0"/>
-          <w:iCs w:val="0"/>
-          <w:color w:val="FF0000"/>
-        </w:rPr>
-        <w:t></w:t>
-      </w:r>
-      <w:r>
-        <w:rPr>
-          <w:rStyle w:val="SubtleEmphasis"/>
-          <w:i w:val="0"/>
-          <w:iCs w:val="0"/>
-          <w:color w:val="FF0000"/>
-        </w:rPr>
-        <w:tab/>
-        <w:t>Credit: Evidence of depth in the portfolio work and explanations provided.</w:t>
-      </w:r>
-    </w:p>
-    <w:p>
-      <w:pPr>
-        <w:jc w:val="both"/>
-        <w:rPr>
-          <w:rStyle w:val="SubtleEmphasis"/>
-          <w:i w:val="0"/>
-          <w:iCs w:val="0"/>
-          <w:color w:val="FF0000"/>
-        </w:rPr>
-      </w:pPr>
-      <w:r>
-        <w:rPr>
-          <w:rStyle w:val="SubtleEmphasis"/>
-          <w:i w:val="0"/>
-          <w:iCs w:val="0"/>
-          <w:color w:val="FF0000"/>
-        </w:rPr>
-        <w:t></w:t>
-      </w:r>
-      <w:r>
-        <w:rPr>
-          <w:rStyle w:val="SubtleEmphasis"/>
-          <w:i w:val="0"/>
-          <w:iCs w:val="0"/>
-          <w:color w:val="FF0000"/>
-        </w:rPr>
-        <w:tab/>
-        <w:t>Distinction, High Distinction: relate to your project and/or research</w:t>
-      </w:r>
-    </w:p>
-    <w:p>
-      <w:pPr>
-        <w:tabs>
-          <w:tab w:val="left" w:pos="1477"/>
-        </w:tabs>
-        <w:jc w:val="both"/>
-        <w:rPr>
-          <w:rStyle w:val="SubtleEmphasis"/>
-          <w:i w:val="0"/>
-          <w:iCs w:val="0"/>
-          <w:color w:val="auto"/>
-        </w:rPr>
-      </w:pPr>
-      <w:r>
-        <w:t xml:space="preserve">To demonstrate my </w:t>
-      </w:r>
-      <w:r>
-        <w:t xml:space="preserve">pass-level </w:t>
-      </w:r>
-      <w:r>
-        <w:t>learning</w:t>
-      </w:r>
-      <w:r>
-        <w:t>, proficiency</w:t>
-      </w:r>
-      <w:r>
-        <w:t xml:space="preserve"> and </w:t>
-      </w:r>
-      <w:r>
-        <w:t>achievement regarding</w:t>
-      </w:r>
-      <w:r>
-        <w:t xml:space="preserve"> ILO 2: Graphs and Path Planning, I have included in my portfolio the following tasks:</w:t>
-      </w:r>
-    </w:p>
-    <w:p>
-      <w:pPr>
-        <w:pStyle w:val="ListParagraph"/>
-        <w:numPr>
-          <w:ilvl w:val="0"/>
-          <w:numId w:val="12"/>
-        </w:numPr>
-        <w:rPr>
-          <w:rStyle w:val="SubtleEmphasis"/>
-          <w:i w:val="0"/>
-          <w:iCs w:val="0"/>
-          <w:color w:val="auto"/>
-        </w:rPr>
-      </w:pPr>
-      <w:r>
-        <w:rPr>
-          <w:rStyle w:val="SubtleEmphasis"/>
-          <w:i w:val="0"/>
-          <w:iCs w:val="0"/>
-          <w:color w:val="auto"/>
-        </w:rPr>
-        <w:t>Task 6</w:t>
-      </w:r>
-      <w:r>
-        <w:rPr>
-          <w:rStyle w:val="SubtleEmphasis"/>
-          <w:i w:val="0"/>
-          <w:iCs w:val="0"/>
-          <w:color w:val="auto"/>
-        </w:rPr>
-        <w:t>: Graphs, Search and Rules.</w:t>
-      </w:r>
-      <w:r>
-        <w:rPr>
-          <w:rStyle w:val="SubtleEmphasis"/>
-          <w:i w:val="0"/>
-          <w:iCs w:val="0"/>
-          <w:color w:val="auto"/>
-        </w:rPr>
-        <w:t xml:space="preserve"> In this task’s pass-level content, I demonstrate my learning regarding graphs, searches and path planning by completing and running simulations of the Towers of Hanoi and Water Jugs problems, broadening my understanding of how searches can be applied to graphs to plan sequences of actions.</w:t>
-      </w:r>
-    </w:p>
-    <w:p>
-      <w:pPr>
-        <w:pStyle w:val="ListParagraph"/>
-        <w:numPr>
-          <w:ilvl w:val="0"/>
-          <w:numId w:val="12"/>
-        </w:numPr>
-        <w:rPr>
-          <w:rStyle w:val="SubtleEmphasis"/>
-          <w:i w:val="0"/>
-          <w:iCs w:val="0"/>
-          <w:color w:val="auto"/>
-        </w:rPr>
-      </w:pPr>
-      <w:r>
-        <w:rPr>
-          <w:rStyle w:val="SubtleEmphasis"/>
-          <w:i w:val="0"/>
-          <w:iCs w:val="0"/>
-          <w:color w:val="auto"/>
-        </w:rPr>
-        <w:t>Task 17</w:t>
-      </w:r>
-    </w:p>
-    <w:p>
-      <w:pPr>
-        <w:pStyle w:val="ListParagraph"/>
-        <w:numPr>
-          <w:ilvl w:val="0"/>
-          <w:numId w:val="12"/>
-        </w:numPr>
-        <w:rPr>
-          <w:rStyle w:val="SubtleEmphasis"/>
-          <w:i w:val="0"/>
-          <w:iCs w:val="0"/>
-          <w:color w:val="auto"/>
-        </w:rPr>
-      </w:pPr>
-      <w:r>
-        <w:rPr>
-          <w:rStyle w:val="SubtleEmphasis"/>
-          <w:i w:val="0"/>
-          <w:iCs w:val="0"/>
-          <w:color w:val="auto"/>
-        </w:rPr>
-        <w:t>Task 18</w:t>
-      </w:r>
-    </w:p>
-    <w:p>
-      <w:pPr>
-        <w:pStyle w:val="ListParagraph"/>
-        <w:numPr>
-          <w:ilvl w:val="0"/>
-          <w:numId w:val="12"/>
-        </w:numPr>
-        <w:rPr>
-          <w:rStyle w:val="SubtleEmphasis"/>
-          <w:i w:val="0"/>
-          <w:iCs w:val="0"/>
-          <w:color w:val="auto"/>
-        </w:rPr>
-      </w:pPr>
-      <w:r>
-        <w:rPr>
-          <w:rStyle w:val="SubtleEmphasis"/>
-          <w:i w:val="0"/>
-          <w:iCs w:val="0"/>
-          <w:color w:val="auto"/>
-        </w:rPr>
-        <w:t>Task 25</w:t>
-      </w:r>
-    </w:p>
-    <w:p>
-      <w:pPr>
-        <w:jc w:val="both"/>
-      </w:pPr>
-      <w:r>
-        <w:t>To demonstrate my credit-level learning, proficiency and achievement regarding ILO 2: Graphs and Path Planning, I have included in my portfolio the following tasks:</w:t>
+        <w:t>Task 19 (Credit)</w:t>
       </w:r>
     </w:p>
     <w:p>
@@ -6425,7 +6263,10 @@
         </w:tabs>
       </w:pPr>
       <w:r>
-        <w:t>Task 19 (Credit)</w:t>
+        <w:t>Task 20 (Credit)</w:t>
+      </w:r>
+      <w:r>
+        <w:t xml:space="preserve"> </w:t>
       </w:r>
     </w:p>
     <w:p>
@@ -6440,10 +6281,18 @@
         </w:tabs>
       </w:pPr>
       <w:r>
-        <w:t>Task 20 (Credit)</w:t>
-      </w:r>
-      <w:r>
-        <w:t xml:space="preserve"> </w:t>
+        <w:t>Task 22 (Credit)</w:t>
+      </w:r>
+    </w:p>
+    <w:p>
+      <w:pPr>
+        <w:tabs>
+          <w:tab w:val="left" w:pos="1477"/>
+        </w:tabs>
+        <w:jc w:val="both"/>
+      </w:pPr>
+      <w:r>
+        <w:t>To demonstrate my distinction-level learning and achievement regarding ILO 1: Software Development for Game AI, I have included in my portfolio the following tasks:</w:t>
       </w:r>
     </w:p>
     <w:p>
@@ -6458,7 +6307,184 @@
         </w:tabs>
       </w:pPr>
       <w:r>
-        <w:t>Task 22 (Credit)</w:t>
+        <w:t xml:space="preserve">Task 21 (Distinction) </w:t>
+      </w:r>
+    </w:p>
+    <w:p>
+      <w:pPr>
+        <w:pStyle w:val="Heading2"/>
+        <w:jc w:val="both"/>
+      </w:pPr>
+      <w:r>
+        <w:t xml:space="preserve">ILO 2: </w:t>
+      </w:r>
+      <w:r>
+        <w:t>Graphs and Path Planning</w:t>
+      </w:r>
+    </w:p>
+    <w:p>
+      <w:pPr>
+        <w:jc w:val="both"/>
+        <w:rPr>
+          <w:rStyle w:val="SubtleEmphasis"/>
+          <w:color w:val="auto"/>
+        </w:rPr>
+      </w:pPr>
+      <w:r>
+        <w:rPr>
+          <w:i/>
+          <w:iCs/>
+          <w:lang w:val="en-US"/>
+        </w:rPr>
+        <w:t>“</w:t>
+      </w:r>
+      <w:r>
+        <w:rPr>
+          <w:i/>
+          <w:iCs/>
+          <w:lang w:val="en-US"/>
+        </w:rPr>
+        <w:t xml:space="preserve">Understand and </w:t>
+      </w:r>
+      <w:r>
+        <w:rPr>
+          <w:i/>
+          <w:iCs/>
+          <w:lang w:val="en-US"/>
+        </w:rPr>
+        <w:t>utilize</w:t>
+      </w:r>
+      <w:r>
+        <w:rPr>
+          <w:i/>
+          <w:iCs/>
+          <w:lang w:val="en-US"/>
+        </w:rPr>
+        <w:t xml:space="preserve"> a variety of graph and path planning techniques</w:t>
+      </w:r>
+      <w:r>
+        <w:rPr>
+          <w:rStyle w:val="SubtleEmphasis"/>
+          <w:color w:val="auto"/>
+        </w:rPr>
+        <w:t>.</w:t>
+      </w:r>
+      <w:r>
+        <w:rPr>
+          <w:rStyle w:val="SubtleEmphasis"/>
+          <w:color w:val="auto"/>
+        </w:rPr>
+        <w:t>”</w:t>
+      </w:r>
+    </w:p>
+    <w:p>
+      <w:pPr>
+        <w:jc w:val="both"/>
+        <w:rPr>
+          <w:rStyle w:val="SubtleEmphasis"/>
+          <w:i w:val="0"/>
+          <w:iCs w:val="0"/>
+          <w:color w:val="FF0000"/>
+        </w:rPr>
+      </w:pPr>
+      <w:r>
+        <w:rPr>
+          <w:rStyle w:val="SubtleEmphasis"/>
+          <w:i w:val="0"/>
+          <w:iCs w:val="0"/>
+          <w:color w:val="FF0000"/>
+        </w:rPr>
+        <w:t>Describe what you have included in your portfolio that demonstrates your ability in relation to this outcome.</w:t>
+      </w:r>
+    </w:p>
+    <w:p>
+      <w:pPr>
+        <w:jc w:val="both"/>
+        <w:rPr>
+          <w:rStyle w:val="SubtleEmphasis"/>
+          <w:i w:val="0"/>
+          <w:iCs w:val="0"/>
+          <w:color w:val="FF0000"/>
+        </w:rPr>
+      </w:pPr>
+      <w:r>
+        <w:rPr>
+          <w:rStyle w:val="SubtleEmphasis"/>
+          <w:i w:val="0"/>
+          <w:iCs w:val="0"/>
+          <w:color w:val="FF0000"/>
+        </w:rPr>
+        <w:t></w:t>
+      </w:r>
+      <w:r>
+        <w:rPr>
+          <w:rStyle w:val="SubtleEmphasis"/>
+          <w:i w:val="0"/>
+          <w:iCs w:val="0"/>
+          <w:color w:val="FF0000"/>
+        </w:rPr>
+        <w:tab/>
+        <w:t>Pass: Identify where in your lab tests and/or spike work where you have explained or utilised this ILO.</w:t>
+      </w:r>
+    </w:p>
+    <w:p>
+      <w:pPr>
+        <w:jc w:val="both"/>
+        <w:rPr>
+          <w:rStyle w:val="SubtleEmphasis"/>
+          <w:i w:val="0"/>
+          <w:iCs w:val="0"/>
+          <w:color w:val="FF0000"/>
+        </w:rPr>
+      </w:pPr>
+      <w:r>
+        <w:rPr>
+          <w:rStyle w:val="SubtleEmphasis"/>
+          <w:i w:val="0"/>
+          <w:iCs w:val="0"/>
+          <w:color w:val="FF0000"/>
+        </w:rPr>
+        <w:t></w:t>
+      </w:r>
+      <w:r>
+        <w:rPr>
+          <w:rStyle w:val="SubtleEmphasis"/>
+          <w:i w:val="0"/>
+          <w:iCs w:val="0"/>
+          <w:color w:val="FF0000"/>
+        </w:rPr>
+        <w:tab/>
+        <w:t>Credit: Evidence of depth in the portfolio work and explanations provided.</w:t>
+      </w:r>
+    </w:p>
+    <w:p>
+      <w:pPr>
+        <w:jc w:val="both"/>
+        <w:rPr>
+          <w:rStyle w:val="SubtleEmphasis"/>
+          <w:i w:val="0"/>
+          <w:iCs w:val="0"/>
+          <w:color w:val="FF0000"/>
+        </w:rPr>
+      </w:pPr>
+      <w:r>
+        <w:rPr>
+          <w:rStyle w:val="SubtleEmphasis"/>
+          <w:i w:val="0"/>
+          <w:iCs w:val="0"/>
+          <w:color w:val="FF0000"/>
+        </w:rPr>
+        <w:t></w:t>
+      </w:r>
+      <w:r>
+        <w:rPr>
+          <w:rStyle w:val="SubtleEmphasis"/>
+          <w:i w:val="0"/>
+          <w:iCs w:val="0"/>
+          <w:color w:val="FF0000"/>
+        </w:rPr>
+        <w:tab/>
+        <w:t>Distinction, High Distinction: relate to your project and/or research</w:t>
       </w:r>
     </w:p>
     <w:p>
@@ -6467,9 +6493,155 @@
           <w:tab w:val="left" w:pos="1477"/>
         </w:tabs>
         <w:jc w:val="both"/>
-      </w:pPr>
-      <w:r>
-        <w:t>To demonstrate my distinction-level learning, proficiency and achievement regarding ILO 2: Graphs and Path Planning, I have included in my portfolio the following tasks:</w:t>
+        <w:rPr>
+          <w:rStyle w:val="SubtleEmphasis"/>
+          <w:i w:val="0"/>
+          <w:iCs w:val="0"/>
+          <w:color w:val="auto"/>
+        </w:rPr>
+      </w:pPr>
+      <w:r>
+        <w:t xml:space="preserve">To demonstrate my </w:t>
+      </w:r>
+      <w:r>
+        <w:t xml:space="preserve">pass-level </w:t>
+      </w:r>
+      <w:r>
+        <w:t>learning</w:t>
+      </w:r>
+      <w:r>
+        <w:t>, proficiency</w:t>
+      </w:r>
+      <w:r>
+        <w:t xml:space="preserve"> and </w:t>
+      </w:r>
+      <w:r>
+        <w:t>achievement regarding</w:t>
+      </w:r>
+      <w:r>
+        <w:t xml:space="preserve"> ILO 2: Graphs and Path Planning, I have included in my portfolio the following tasks:</w:t>
+      </w:r>
+    </w:p>
+    <w:p>
+      <w:pPr>
+        <w:pStyle w:val="ListParagraph"/>
+        <w:numPr>
+          <w:ilvl w:val="0"/>
+          <w:numId w:val="12"/>
+        </w:numPr>
+        <w:rPr>
+          <w:rStyle w:val="SubtleEmphasis"/>
+          <w:i w:val="0"/>
+          <w:iCs w:val="0"/>
+          <w:color w:val="auto"/>
+        </w:rPr>
+      </w:pPr>
+      <w:r>
+        <w:rPr>
+          <w:rStyle w:val="SubtleEmphasis"/>
+          <w:i w:val="0"/>
+          <w:iCs w:val="0"/>
+          <w:color w:val="auto"/>
+        </w:rPr>
+        <w:t>Task 6</w:t>
+      </w:r>
+      <w:r>
+        <w:rPr>
+          <w:rStyle w:val="SubtleEmphasis"/>
+          <w:i w:val="0"/>
+          <w:iCs w:val="0"/>
+          <w:color w:val="auto"/>
+        </w:rPr>
+        <w:t>: Graphs, Search and Rules.</w:t>
+      </w:r>
+      <w:r>
+        <w:rPr>
+          <w:rStyle w:val="SubtleEmphasis"/>
+          <w:i w:val="0"/>
+          <w:iCs w:val="0"/>
+          <w:color w:val="auto"/>
+        </w:rPr>
+        <w:t xml:space="preserve"> In this task’s pass-level content, I demonstrate my learning regarding graphs, searches and path planning by completing and running simulations of the Towers of Hanoi and Water Jugs problems, broadening my understanding of how searches can be applied to graphs to plan sequences of actions.</w:t>
+      </w:r>
+    </w:p>
+    <w:p>
+      <w:pPr>
+        <w:pStyle w:val="ListParagraph"/>
+        <w:numPr>
+          <w:ilvl w:val="0"/>
+          <w:numId w:val="12"/>
+        </w:numPr>
+        <w:rPr>
+          <w:rStyle w:val="SubtleEmphasis"/>
+          <w:i w:val="0"/>
+          <w:iCs w:val="0"/>
+          <w:color w:val="auto"/>
+        </w:rPr>
+      </w:pPr>
+      <w:r>
+        <w:rPr>
+          <w:rStyle w:val="SubtleEmphasis"/>
+          <w:i w:val="0"/>
+          <w:iCs w:val="0"/>
+          <w:color w:val="auto"/>
+        </w:rPr>
+        <w:t>Task 17</w:t>
+      </w:r>
+    </w:p>
+    <w:p>
+      <w:pPr>
+        <w:pStyle w:val="ListParagraph"/>
+        <w:numPr>
+          <w:ilvl w:val="0"/>
+          <w:numId w:val="12"/>
+        </w:numPr>
+        <w:rPr>
+          <w:rStyle w:val="SubtleEmphasis"/>
+          <w:i w:val="0"/>
+          <w:iCs w:val="0"/>
+          <w:color w:val="auto"/>
+        </w:rPr>
+      </w:pPr>
+      <w:r>
+        <w:rPr>
+          <w:rStyle w:val="SubtleEmphasis"/>
+          <w:i w:val="0"/>
+          <w:iCs w:val="0"/>
+          <w:color w:val="auto"/>
+        </w:rPr>
+        <w:t>Task 18</w:t>
+      </w:r>
+    </w:p>
+    <w:p>
+      <w:pPr>
+        <w:pStyle w:val="ListParagraph"/>
+        <w:numPr>
+          <w:ilvl w:val="0"/>
+          <w:numId w:val="12"/>
+        </w:numPr>
+        <w:rPr>
+          <w:rStyle w:val="SubtleEmphasis"/>
+          <w:i w:val="0"/>
+          <w:iCs w:val="0"/>
+          <w:color w:val="auto"/>
+        </w:rPr>
+      </w:pPr>
+      <w:r>
+        <w:rPr>
+          <w:rStyle w:val="SubtleEmphasis"/>
+          <w:i w:val="0"/>
+          <w:iCs w:val="0"/>
+          <w:color w:val="auto"/>
+        </w:rPr>
+        <w:t>Task 25</w:t>
+      </w:r>
+    </w:p>
+    <w:p>
+      <w:pPr>
+        <w:jc w:val="both"/>
+      </w:pPr>
+      <w:r>
+        <w:t>To demonstrate my credit-level learning, proficiency and achievement regarding ILO 2: Graphs and Path Planning, I have included in my portfolio the following tasks:</w:t>
       </w:r>
     </w:p>
     <w:p>
@@ -6482,580 +6654,9 @@
         <w:tabs>
           <w:tab w:val="left" w:pos="1477"/>
         </w:tabs>
-        <w:rPr>
-          <w:rStyle w:val="SubtleEmphasis"/>
-          <w:i w:val="0"/>
-          <w:iCs w:val="0"/>
-          <w:color w:val="auto"/>
-        </w:rPr>
-      </w:pPr>
-      <w:r>
-        <w:t xml:space="preserve">Task 21 (Distinction) </w:t>
-      </w:r>
-    </w:p>
-    <w:p>
-      <w:pPr>
-        <w:pStyle w:val="Heading2"/>
-        <w:jc w:val="both"/>
-      </w:pPr>
-      <w:r>
-        <w:t xml:space="preserve">ILO 3: </w:t>
-      </w:r>
-      <w:r>
-        <w:t>Force-</w:t>
-      </w:r>
-      <w:r>
-        <w:t>B</w:t>
-      </w:r>
-      <w:r>
-        <w:t>ased Agent Movement</w:t>
-      </w:r>
-    </w:p>
-    <w:p>
-      <w:pPr>
-        <w:jc w:val="both"/>
-        <w:rPr>
-          <w:rStyle w:val="SubtleEmphasis"/>
-          <w:color w:val="auto"/>
-        </w:rPr>
-      </w:pPr>
-      <w:r>
-        <w:rPr>
-          <w:i/>
-          <w:iCs/>
-          <w:lang w:val="en-US"/>
-        </w:rPr>
-        <w:t>“</w:t>
-      </w:r>
-      <w:r>
-        <w:rPr>
-          <w:i/>
-          <w:iCs/>
-          <w:lang w:val="en-US"/>
-        </w:rPr>
-        <w:t>Create realistic movement for agents using steering force models</w:t>
-      </w:r>
-      <w:r>
-        <w:rPr>
-          <w:rStyle w:val="SubtleEmphasis"/>
-          <w:color w:val="auto"/>
-        </w:rPr>
-        <w:t>.</w:t>
-      </w:r>
-      <w:r>
-        <w:rPr>
-          <w:rStyle w:val="SubtleEmphasis"/>
-          <w:color w:val="auto"/>
-        </w:rPr>
-        <w:t>”</w:t>
-      </w:r>
-    </w:p>
-    <w:p>
-      <w:pPr>
-        <w:jc w:val="both"/>
-        <w:rPr>
-          <w:rStyle w:val="SubtleEmphasis"/>
-          <w:i w:val="0"/>
-          <w:iCs w:val="0"/>
-          <w:color w:val="FF0000"/>
-        </w:rPr>
-      </w:pPr>
-      <w:r>
-        <w:rPr>
-          <w:rStyle w:val="SubtleEmphasis"/>
-          <w:i w:val="0"/>
-          <w:iCs w:val="0"/>
-          <w:color w:val="FF0000"/>
-        </w:rPr>
-        <w:t>Describe what you have included in your portfolio that demonstrates your ability in relation to this outcome.</w:t>
-      </w:r>
-    </w:p>
-    <w:p>
-      <w:pPr>
-        <w:jc w:val="both"/>
-        <w:rPr>
-          <w:rStyle w:val="SubtleEmphasis"/>
-          <w:i w:val="0"/>
-          <w:iCs w:val="0"/>
-          <w:color w:val="FF0000"/>
-        </w:rPr>
-      </w:pPr>
-      <w:r>
-        <w:rPr>
-          <w:rStyle w:val="SubtleEmphasis"/>
-          <w:i w:val="0"/>
-          <w:iCs w:val="0"/>
-          <w:color w:val="FF0000"/>
-        </w:rPr>
-        <w:t></w:t>
-      </w:r>
-      <w:r>
-        <w:rPr>
-          <w:rStyle w:val="SubtleEmphasis"/>
-          <w:i w:val="0"/>
-          <w:iCs w:val="0"/>
-          <w:color w:val="FF0000"/>
-        </w:rPr>
-        <w:tab/>
-        <w:t xml:space="preserve">Pass: Working implementations / demonstrations from the spike work. </w:t>
-      </w:r>
-    </w:p>
-    <w:p>
-      <w:pPr>
-        <w:jc w:val="both"/>
-        <w:rPr>
-          <w:rStyle w:val="SubtleEmphasis"/>
-          <w:i w:val="0"/>
-          <w:iCs w:val="0"/>
-          <w:color w:val="FF0000"/>
-        </w:rPr>
-      </w:pPr>
-      <w:r>
-        <w:rPr>
-          <w:rStyle w:val="SubtleEmphasis"/>
-          <w:i w:val="0"/>
-          <w:iCs w:val="0"/>
-          <w:color w:val="FF0000"/>
-        </w:rPr>
-        <w:t></w:t>
-      </w:r>
-      <w:r>
-        <w:rPr>
-          <w:rStyle w:val="SubtleEmphasis"/>
-          <w:i w:val="0"/>
-          <w:iCs w:val="0"/>
-          <w:color w:val="FF0000"/>
-        </w:rPr>
-        <w:tab/>
-        <w:t>Credit. Additional work that extends the core spike work features</w:t>
-      </w:r>
-    </w:p>
-    <w:p>
-      <w:pPr>
-        <w:jc w:val="both"/>
-        <w:rPr>
-          <w:rStyle w:val="SubtleEmphasis"/>
-          <w:i w:val="0"/>
-          <w:iCs w:val="0"/>
-          <w:color w:val="FF0000"/>
-        </w:rPr>
-      </w:pPr>
-      <w:r>
-        <w:rPr>
-          <w:rStyle w:val="SubtleEmphasis"/>
-          <w:i w:val="0"/>
-          <w:iCs w:val="0"/>
-          <w:color w:val="FF0000"/>
-        </w:rPr>
-        <w:t></w:t>
-      </w:r>
-      <w:r>
-        <w:rPr>
-          <w:rStyle w:val="SubtleEmphasis"/>
-          <w:i w:val="0"/>
-          <w:iCs w:val="0"/>
-          <w:color w:val="FF0000"/>
-        </w:rPr>
-        <w:tab/>
-        <w:t>Distinction, High Distinction: relate to your project and/or research</w:t>
-      </w:r>
-    </w:p>
-    <w:p>
-      <w:pPr>
-        <w:tabs>
-          <w:tab w:val="left" w:pos="1477"/>
-        </w:tabs>
-        <w:jc w:val="both"/>
-      </w:pPr>
-      <w:r>
-        <w:t xml:space="preserve">To demonstrate my </w:t>
-      </w:r>
-      <w:r>
-        <w:t xml:space="preserve">pass-level </w:t>
-      </w:r>
-      <w:r>
-        <w:t>learning</w:t>
-      </w:r>
-      <w:r>
-        <w:t>, proficiency</w:t>
-      </w:r>
-      <w:r>
-        <w:t xml:space="preserve"> and </w:t>
-      </w:r>
-      <w:r>
-        <w:t>achievement regarding</w:t>
-      </w:r>
-      <w:r>
-        <w:t xml:space="preserve"> ILO 3: Force-Based Agent Movement, I have included in my portfolio the following tasks:</w:t>
-      </w:r>
-    </w:p>
-    <w:p>
-      <w:pPr>
-        <w:pStyle w:val="ListParagraph"/>
-        <w:numPr>
-          <w:ilvl w:val="0"/>
-          <w:numId w:val="13"/>
-        </w:numPr>
-        <w:rPr>
-          <w:rStyle w:val="SubtleEmphasis"/>
-          <w:i w:val="0"/>
-          <w:iCs w:val="0"/>
-          <w:color w:val="auto"/>
-        </w:rPr>
-      </w:pPr>
-      <w:r>
-        <w:rPr>
-          <w:rStyle w:val="SubtleEmphasis"/>
-          <w:i w:val="0"/>
-          <w:iCs w:val="0"/>
-          <w:color w:val="auto"/>
-        </w:rPr>
-        <w:t>Task 8</w:t>
-      </w:r>
-      <w:r>
-        <w:rPr>
-          <w:rStyle w:val="SubtleEmphasis"/>
-          <w:i w:val="0"/>
-          <w:iCs w:val="0"/>
-          <w:color w:val="auto"/>
-        </w:rPr>
-        <w:t>: Autonomous Steering: Seek, Arrive, Flee. In this task’s pass-level content, I demonstrate my learning and proficiency regarding force-based agent movement by drawing a UML class diagram of the existing classes provided for this task, and fully implementing basic force-based seeking, arriving and fleeing behaviours, and then developing pursuit behaviour, varying the shapes of agents, and attempting to limit different steering forces separately.</w:t>
-      </w:r>
-    </w:p>
-    <w:p>
-      <w:pPr>
-        <w:pStyle w:val="ListParagraph"/>
-        <w:numPr>
-          <w:ilvl w:val="0"/>
-          <w:numId w:val="13"/>
-        </w:numPr>
-        <w:rPr>
-          <w:rStyle w:val="SubtleEmphasis"/>
-          <w:i w:val="0"/>
-          <w:iCs w:val="0"/>
-          <w:color w:val="auto"/>
-        </w:rPr>
-      </w:pPr>
-      <w:r>
-        <w:rPr>
-          <w:rStyle w:val="SubtleEmphasis"/>
-          <w:i w:val="0"/>
-          <w:iCs w:val="0"/>
-          <w:color w:val="auto"/>
-        </w:rPr>
-        <w:t>Task 9</w:t>
-      </w:r>
-      <w:r>
-        <w:rPr>
-          <w:rStyle w:val="SubtleEmphasis"/>
-          <w:i w:val="0"/>
-          <w:iCs w:val="0"/>
-          <w:color w:val="auto"/>
-        </w:rPr>
-        <w:t xml:space="preserve">: Autonomous Steering: Wander and Paths. In this task’s pass-level content, I demonstrate my learning and proficiency regarding force-based agent movement by </w:t>
-      </w:r>
-      <w:r>
-        <w:rPr>
-          <w:rStyle w:val="SubtleEmphasis"/>
-          <w:i w:val="0"/>
-          <w:iCs w:val="0"/>
-          <w:color w:val="auto"/>
-        </w:rPr>
-        <w:t>implementing further basic force-based behaviours of wandering and following a path.</w:t>
-      </w:r>
-    </w:p>
-    <w:p>
-      <w:pPr>
-        <w:pStyle w:val="ListParagraph"/>
-        <w:numPr>
-          <w:ilvl w:val="0"/>
-          <w:numId w:val="13"/>
-        </w:numPr>
-        <w:rPr>
-          <w:rStyle w:val="SubtleEmphasis"/>
-          <w:i w:val="0"/>
-          <w:iCs w:val="0"/>
-          <w:color w:val="auto"/>
-        </w:rPr>
-      </w:pPr>
-      <w:r>
-        <w:rPr>
-          <w:rStyle w:val="SubtleEmphasis"/>
-          <w:i w:val="0"/>
-          <w:iCs w:val="0"/>
-          <w:color w:val="auto"/>
-        </w:rPr>
-        <w:t>Task 10</w:t>
-      </w:r>
-      <w:r>
-        <w:rPr>
-          <w:rStyle w:val="SubtleEmphasis"/>
-          <w:i w:val="0"/>
-          <w:iCs w:val="0"/>
-          <w:color w:val="auto"/>
-        </w:rPr>
-        <w:t xml:space="preserve"> (Spike): Tactical Steering. In this task’s pass-level content, I demonstrate my learning and proficiency regarding force-based movement by implementing hiding behaviour for prey agents.</w:t>
-      </w:r>
-    </w:p>
-    <w:p>
-      <w:pPr>
-        <w:pStyle w:val="ListParagraph"/>
-        <w:numPr>
-          <w:ilvl w:val="0"/>
-          <w:numId w:val="13"/>
-        </w:numPr>
-        <w:rPr>
-          <w:rStyle w:val="SubtleEmphasis"/>
-          <w:i w:val="0"/>
-          <w:iCs w:val="0"/>
-          <w:color w:val="auto"/>
-        </w:rPr>
-      </w:pPr>
-      <w:r>
-        <w:rPr>
-          <w:rStyle w:val="SubtleEmphasis"/>
-          <w:i w:val="0"/>
-          <w:iCs w:val="0"/>
-          <w:color w:val="auto"/>
-        </w:rPr>
-        <w:t>Task 11</w:t>
-      </w:r>
-      <w:r>
-        <w:rPr>
-          <w:rStyle w:val="SubtleEmphasis"/>
-          <w:i w:val="0"/>
-          <w:iCs w:val="0"/>
-          <w:color w:val="auto"/>
-        </w:rPr>
-        <w:t xml:space="preserve"> (Spike): Emergent Group Behaviour. </w:t>
-      </w:r>
-      <w:r>
-        <w:rPr>
-          <w:rStyle w:val="SubtleEmphasis"/>
-          <w:i w:val="0"/>
-          <w:iCs w:val="0"/>
-          <w:color w:val="auto"/>
-        </w:rPr>
-        <w:t>In this task’s pass-level content, I demonstrate my learning and proficiency regarding force-based movement by implementing cohesion, separation and alignment steering behaviours.</w:t>
-      </w:r>
-    </w:p>
-    <w:p>
-      <w:pPr>
-        <w:pStyle w:val="ListParagraph"/>
-        <w:numPr>
-          <w:ilvl w:val="0"/>
-          <w:numId w:val="13"/>
-        </w:numPr>
-        <w:rPr>
-          <w:rStyle w:val="SubtleEmphasis"/>
-          <w:i w:val="0"/>
-          <w:iCs w:val="0"/>
-          <w:color w:val="auto"/>
-        </w:rPr>
-      </w:pPr>
-      <w:r>
-        <w:rPr>
-          <w:rStyle w:val="SubtleEmphasis"/>
-          <w:i w:val="0"/>
-          <w:iCs w:val="0"/>
-          <w:color w:val="auto"/>
-        </w:rPr>
-        <w:t>Task 15</w:t>
-      </w:r>
-    </w:p>
-    <w:p>
-      <w:pPr>
-        <w:pStyle w:val="ListParagraph"/>
-        <w:numPr>
-          <w:ilvl w:val="0"/>
-          <w:numId w:val="13"/>
-        </w:numPr>
-        <w:rPr>
-          <w:rStyle w:val="SubtleEmphasis"/>
-          <w:i w:val="0"/>
-          <w:iCs w:val="0"/>
-          <w:color w:val="auto"/>
-        </w:rPr>
-      </w:pPr>
-      <w:r>
-        <w:rPr>
-          <w:rStyle w:val="SubtleEmphasis"/>
-          <w:i w:val="0"/>
-          <w:iCs w:val="0"/>
-          <w:color w:val="auto"/>
-        </w:rPr>
-        <w:t>Task 16</w:t>
-      </w:r>
-    </w:p>
-    <w:p>
-      <w:pPr>
-        <w:pStyle w:val="ListParagraph"/>
-        <w:numPr>
-          <w:ilvl w:val="0"/>
-          <w:numId w:val="13"/>
-        </w:numPr>
-        <w:rPr>
-          <w:rStyle w:val="SubtleEmphasis"/>
-          <w:i w:val="0"/>
-          <w:iCs w:val="0"/>
-          <w:color w:val="auto"/>
-        </w:rPr>
-      </w:pPr>
-      <w:r>
-        <w:rPr>
-          <w:rStyle w:val="SubtleEmphasis"/>
-          <w:i w:val="0"/>
-          <w:iCs w:val="0"/>
-          <w:color w:val="auto"/>
-        </w:rPr>
-        <w:t>Task 25</w:t>
-      </w:r>
-    </w:p>
-    <w:p>
-      <w:pPr>
-        <w:jc w:val="both"/>
-      </w:pPr>
-      <w:r>
-        <w:lastRenderedPageBreak/>
-        <w:t>To demonstrate my credit-level learning, proficiency and achievement regarding ILO 3: Force-Based Agent Movement, I have included in my portfolio the following tasks:</w:t>
-      </w:r>
-    </w:p>
-    <w:p>
-      <w:pPr>
-        <w:pStyle w:val="ListParagraph"/>
-        <w:numPr>
-          <w:ilvl w:val="0"/>
-          <w:numId w:val="11"/>
-        </w:numPr>
-        <w:rPr>
-          <w:rStyle w:val="SubtleEmphasis"/>
-          <w:i w:val="0"/>
-          <w:iCs w:val="0"/>
-          <w:color w:val="auto"/>
-        </w:rPr>
-      </w:pPr>
-      <w:r>
-        <w:rPr>
-          <w:rStyle w:val="SubtleEmphasis"/>
-          <w:i w:val="0"/>
-          <w:iCs w:val="0"/>
-          <w:color w:val="auto"/>
-        </w:rPr>
-        <w:t>Task 10</w:t>
-      </w:r>
-      <w:r>
-        <w:rPr>
-          <w:rStyle w:val="SubtleEmphasis"/>
-          <w:i w:val="0"/>
-          <w:iCs w:val="0"/>
-          <w:color w:val="auto"/>
-        </w:rPr>
-        <w:t xml:space="preserve"> (Spike): Tactical Steering. In this task’s </w:t>
-      </w:r>
-      <w:r>
-        <w:rPr>
-          <w:rStyle w:val="SubtleEmphasis"/>
-          <w:i w:val="0"/>
-          <w:iCs w:val="0"/>
-          <w:color w:val="auto"/>
-        </w:rPr>
-        <w:t>credit</w:t>
-      </w:r>
-      <w:r>
-        <w:rPr>
-          <w:rStyle w:val="SubtleEmphasis"/>
-          <w:i w:val="0"/>
-          <w:iCs w:val="0"/>
-          <w:color w:val="auto"/>
-        </w:rPr>
-        <w:t xml:space="preserve">-level content, I demonstrate my learning and proficiency regarding force-based movement by implementing </w:t>
-      </w:r>
-      <w:r>
-        <w:rPr>
-          <w:rStyle w:val="SubtleEmphasis"/>
-          <w:i w:val="0"/>
-          <w:iCs w:val="0"/>
-          <w:color w:val="auto"/>
-        </w:rPr>
-        <w:t>the ability for agents to avoid obstacles</w:t>
-      </w:r>
-      <w:r>
-        <w:rPr>
-          <w:rStyle w:val="SubtleEmphasis"/>
-          <w:i w:val="0"/>
-          <w:iCs w:val="0"/>
-          <w:color w:val="auto"/>
-        </w:rPr>
-        <w:t>.</w:t>
-      </w:r>
-    </w:p>
-    <w:p>
-      <w:pPr>
-        <w:pStyle w:val="ListParagraph"/>
-        <w:numPr>
-          <w:ilvl w:val="0"/>
-          <w:numId w:val="11"/>
-        </w:numPr>
-        <w:rPr>
-          <w:rStyle w:val="SubtleEmphasis"/>
-          <w:i w:val="0"/>
-          <w:iCs w:val="0"/>
-          <w:color w:val="auto"/>
-        </w:rPr>
-      </w:pPr>
-      <w:r>
-        <w:rPr>
-          <w:rStyle w:val="SubtleEmphasis"/>
-          <w:i w:val="0"/>
-          <w:iCs w:val="0"/>
-          <w:color w:val="auto"/>
-        </w:rPr>
-        <w:t>Task 11</w:t>
-      </w:r>
-      <w:r>
-        <w:rPr>
-          <w:rStyle w:val="SubtleEmphasis"/>
-          <w:i w:val="0"/>
-          <w:iCs w:val="0"/>
-          <w:color w:val="auto"/>
-        </w:rPr>
-        <w:t xml:space="preserve"> (Spike): Emergent Group Behaviour. In this task’s </w:t>
-      </w:r>
-      <w:r>
-        <w:rPr>
-          <w:rStyle w:val="SubtleEmphasis"/>
-          <w:i w:val="0"/>
-          <w:iCs w:val="0"/>
-          <w:color w:val="auto"/>
-        </w:rPr>
-        <w:t>credit</w:t>
-      </w:r>
-      <w:r>
-        <w:rPr>
-          <w:rStyle w:val="SubtleEmphasis"/>
-          <w:i w:val="0"/>
-          <w:iCs w:val="0"/>
-          <w:color w:val="auto"/>
-        </w:rPr>
-        <w:t xml:space="preserve">-level content, I demonstrate my learning and proficiency regarding force-based movement by implementing </w:t>
-      </w:r>
-      <w:r>
-        <w:rPr>
-          <w:rStyle w:val="SubtleEmphasis"/>
-          <w:i w:val="0"/>
-          <w:iCs w:val="0"/>
-          <w:color w:val="auto"/>
-        </w:rPr>
-        <w:t>walls, agent- and wall-avoidance behaviours, and attempting to balance group movement behaviours to get aesthetically-pleasing group movement amongst the prey agents</w:t>
-      </w:r>
-      <w:r>
-        <w:rPr>
-          <w:rStyle w:val="SubtleEmphasis"/>
-          <w:i w:val="0"/>
-          <w:iCs w:val="0"/>
-          <w:color w:val="auto"/>
-        </w:rPr>
-        <w:t>.</w:t>
+      </w:pPr>
+      <w:r>
+        <w:t>Task 19 (Credit)</w:t>
       </w:r>
     </w:p>
     <w:p>
@@ -7070,7 +6671,10 @@
         </w:tabs>
       </w:pPr>
       <w:r>
-        <w:t>Task 19 (Credit)</w:t>
+        <w:t>Task 20 (Credit)</w:t>
+      </w:r>
+      <w:r>
+        <w:t xml:space="preserve"> </w:t>
       </w:r>
     </w:p>
     <w:p>
@@ -7085,10 +6689,18 @@
         </w:tabs>
       </w:pPr>
       <w:r>
-        <w:t>Task 20 (Credit)</w:t>
-      </w:r>
-      <w:r>
-        <w:t xml:space="preserve"> </w:t>
+        <w:t>Task 22 (Credit)</w:t>
+      </w:r>
+    </w:p>
+    <w:p>
+      <w:pPr>
+        <w:tabs>
+          <w:tab w:val="left" w:pos="1477"/>
+        </w:tabs>
+        <w:jc w:val="both"/>
+      </w:pPr>
+      <w:r>
+        <w:t>To demonstrate my distinction-level learning, proficiency and achievement regarding ILO 2: Graphs and Path Planning, I have included in my portfolio the following tasks:</w:t>
       </w:r>
     </w:p>
     <w:p>
@@ -7101,9 +6713,183 @@
         <w:tabs>
           <w:tab w:val="left" w:pos="1477"/>
         </w:tabs>
-      </w:pPr>
-      <w:r>
-        <w:t>Task 22 (Credit)</w:t>
+        <w:rPr>
+          <w:rStyle w:val="SubtleEmphasis"/>
+          <w:i w:val="0"/>
+          <w:iCs w:val="0"/>
+          <w:color w:val="auto"/>
+        </w:rPr>
+      </w:pPr>
+      <w:r>
+        <w:t xml:space="preserve">Task 21 (Distinction) </w:t>
+      </w:r>
+    </w:p>
+    <w:p>
+      <w:pPr>
+        <w:pStyle w:val="Heading2"/>
+        <w:jc w:val="both"/>
+      </w:pPr>
+      <w:r>
+        <w:t xml:space="preserve">ILO 3: </w:t>
+      </w:r>
+      <w:r>
+        <w:t>Force-</w:t>
+      </w:r>
+      <w:r>
+        <w:t>B</w:t>
+      </w:r>
+      <w:r>
+        <w:t>ased Agent Movement</w:t>
+      </w:r>
+    </w:p>
+    <w:p>
+      <w:pPr>
+        <w:jc w:val="both"/>
+        <w:rPr>
+          <w:rStyle w:val="SubtleEmphasis"/>
+          <w:color w:val="auto"/>
+        </w:rPr>
+      </w:pPr>
+      <w:r>
+        <w:rPr>
+          <w:i/>
+          <w:iCs/>
+          <w:lang w:val="en-US"/>
+        </w:rPr>
+        <w:t>“</w:t>
+      </w:r>
+      <w:r>
+        <w:rPr>
+          <w:i/>
+          <w:iCs/>
+          <w:lang w:val="en-US"/>
+        </w:rPr>
+        <w:t>Create realistic movement for agents using steering force models</w:t>
+      </w:r>
+      <w:r>
+        <w:rPr>
+          <w:rStyle w:val="SubtleEmphasis"/>
+          <w:color w:val="auto"/>
+        </w:rPr>
+        <w:t>.</w:t>
+      </w:r>
+      <w:r>
+        <w:rPr>
+          <w:rStyle w:val="SubtleEmphasis"/>
+          <w:color w:val="auto"/>
+        </w:rPr>
+        <w:t>”</w:t>
+      </w:r>
+    </w:p>
+    <w:p>
+      <w:pPr>
+        <w:jc w:val="both"/>
+        <w:rPr>
+          <w:rStyle w:val="SubtleEmphasis"/>
+          <w:i w:val="0"/>
+          <w:iCs w:val="0"/>
+          <w:color w:val="FF0000"/>
+        </w:rPr>
+      </w:pPr>
+      <w:r>
+        <w:rPr>
+          <w:rStyle w:val="SubtleEmphasis"/>
+          <w:i w:val="0"/>
+          <w:iCs w:val="0"/>
+          <w:color w:val="FF0000"/>
+        </w:rPr>
+        <w:t>Describe what you have included in your portfolio that demonstrates your ability in relation to this outcome.</w:t>
+      </w:r>
+    </w:p>
+    <w:p>
+      <w:pPr>
+        <w:jc w:val="both"/>
+        <w:rPr>
+          <w:rStyle w:val="SubtleEmphasis"/>
+          <w:i w:val="0"/>
+          <w:iCs w:val="0"/>
+          <w:color w:val="FF0000"/>
+        </w:rPr>
+      </w:pPr>
+      <w:r>
+        <w:rPr>
+          <w:rStyle w:val="SubtleEmphasis"/>
+          <w:i w:val="0"/>
+          <w:iCs w:val="0"/>
+          <w:color w:val="FF0000"/>
+        </w:rPr>
+        <w:t></w:t>
+      </w:r>
+      <w:r>
+        <w:rPr>
+          <w:rStyle w:val="SubtleEmphasis"/>
+          <w:i w:val="0"/>
+          <w:iCs w:val="0"/>
+          <w:color w:val="FF0000"/>
+        </w:rPr>
+        <w:tab/>
+        <w:t xml:space="preserve">Pass: Working implementations / demonstrations from the spike work. </w:t>
+      </w:r>
+    </w:p>
+    <w:p>
+      <w:pPr>
+        <w:jc w:val="both"/>
+        <w:rPr>
+          <w:rStyle w:val="SubtleEmphasis"/>
+          <w:i w:val="0"/>
+          <w:iCs w:val="0"/>
+          <w:color w:val="FF0000"/>
+        </w:rPr>
+      </w:pPr>
+      <w:r>
+        <w:rPr>
+          <w:rStyle w:val="SubtleEmphasis"/>
+          <w:i w:val="0"/>
+          <w:iCs w:val="0"/>
+          <w:color w:val="FF0000"/>
+        </w:rPr>
+        <w:t></w:t>
+      </w:r>
+      <w:r>
+        <w:rPr>
+          <w:rStyle w:val="SubtleEmphasis"/>
+          <w:i w:val="0"/>
+          <w:iCs w:val="0"/>
+          <w:color w:val="FF0000"/>
+        </w:rPr>
+        <w:tab/>
+        <w:t>Credit. Additional work that extends the core spike work features</w:t>
+      </w:r>
+    </w:p>
+    <w:p>
+      <w:pPr>
+        <w:jc w:val="both"/>
+        <w:rPr>
+          <w:rStyle w:val="SubtleEmphasis"/>
+          <w:i w:val="0"/>
+          <w:iCs w:val="0"/>
+          <w:color w:val="FF0000"/>
+        </w:rPr>
+      </w:pPr>
+      <w:r>
+        <w:rPr>
+          <w:rStyle w:val="SubtleEmphasis"/>
+          <w:i w:val="0"/>
+          <w:iCs w:val="0"/>
+          <w:color w:val="FF0000"/>
+        </w:rPr>
+        <w:lastRenderedPageBreak/>
+        <w:t></w:t>
+      </w:r>
+      <w:r>
+        <w:rPr>
+          <w:rStyle w:val="SubtleEmphasis"/>
+          <w:i w:val="0"/>
+          <w:iCs w:val="0"/>
+          <w:color w:val="FF0000"/>
+        </w:rPr>
+        <w:tab/>
+        <w:t>Distinction, High Distinction: relate to your project and/or research</w:t>
       </w:r>
     </w:p>
     <w:p>
@@ -7114,7 +6900,399 @@
         <w:jc w:val="both"/>
       </w:pPr>
       <w:r>
-        <w:t>To demonstrate my distinction-level learning, proficiency and achievement regarding ILO 3: Force-Based Agent Movement, I have included in my portfolio the following tasks:</w:t>
+        <w:t xml:space="preserve">To demonstrate my </w:t>
+      </w:r>
+      <w:r>
+        <w:t xml:space="preserve">pass-level </w:t>
+      </w:r>
+      <w:r>
+        <w:t>learning</w:t>
+      </w:r>
+      <w:r>
+        <w:t>, proficiency</w:t>
+      </w:r>
+      <w:r>
+        <w:t xml:space="preserve"> and </w:t>
+      </w:r>
+      <w:r>
+        <w:t>achievement regarding</w:t>
+      </w:r>
+      <w:r>
+        <w:t xml:space="preserve"> ILO 3: Force-Based Agent Movement, I have included in my portfolio the following tasks:</w:t>
+      </w:r>
+    </w:p>
+    <w:p>
+      <w:pPr>
+        <w:pStyle w:val="ListParagraph"/>
+        <w:numPr>
+          <w:ilvl w:val="0"/>
+          <w:numId w:val="13"/>
+        </w:numPr>
+        <w:rPr>
+          <w:rStyle w:val="SubtleEmphasis"/>
+          <w:i w:val="0"/>
+          <w:iCs w:val="0"/>
+          <w:color w:val="auto"/>
+        </w:rPr>
+      </w:pPr>
+      <w:r>
+        <w:rPr>
+          <w:rStyle w:val="SubtleEmphasis"/>
+          <w:i w:val="0"/>
+          <w:iCs w:val="0"/>
+          <w:color w:val="auto"/>
+        </w:rPr>
+        <w:t>Task 8</w:t>
+      </w:r>
+      <w:r>
+        <w:rPr>
+          <w:rStyle w:val="SubtleEmphasis"/>
+          <w:i w:val="0"/>
+          <w:iCs w:val="0"/>
+          <w:color w:val="auto"/>
+        </w:rPr>
+        <w:t>: Autonomous Steering: Seek, Arrive, Flee. In this task’s pass-level content, I demonstrate my learning and proficiency regarding force-based agent movement by drawing a UML class diagram of the existing classes provided for this task, and fully implementing basic force-based seeking, arriving and fleeing behaviours, and then developing pursuit behaviour, varying the shapes of agents, and attempting to limit different steering forces separately.</w:t>
+      </w:r>
+    </w:p>
+    <w:p>
+      <w:pPr>
+        <w:pStyle w:val="ListParagraph"/>
+        <w:numPr>
+          <w:ilvl w:val="0"/>
+          <w:numId w:val="13"/>
+        </w:numPr>
+        <w:rPr>
+          <w:rStyle w:val="SubtleEmphasis"/>
+          <w:i w:val="0"/>
+          <w:iCs w:val="0"/>
+          <w:color w:val="auto"/>
+        </w:rPr>
+      </w:pPr>
+      <w:r>
+        <w:rPr>
+          <w:rStyle w:val="SubtleEmphasis"/>
+          <w:i w:val="0"/>
+          <w:iCs w:val="0"/>
+          <w:color w:val="auto"/>
+        </w:rPr>
+        <w:t>Task 9</w:t>
+      </w:r>
+      <w:r>
+        <w:rPr>
+          <w:rStyle w:val="SubtleEmphasis"/>
+          <w:i w:val="0"/>
+          <w:iCs w:val="0"/>
+          <w:color w:val="auto"/>
+        </w:rPr>
+        <w:t xml:space="preserve">: Autonomous Steering: Wander and Paths. In this task’s pass-level content, I demonstrate my learning and proficiency regarding force-based agent movement by </w:t>
+      </w:r>
+      <w:r>
+        <w:rPr>
+          <w:rStyle w:val="SubtleEmphasis"/>
+          <w:i w:val="0"/>
+          <w:iCs w:val="0"/>
+          <w:color w:val="auto"/>
+        </w:rPr>
+        <w:t>implementing further basic force-based behaviours of wandering and following a path.</w:t>
+      </w:r>
+    </w:p>
+    <w:p>
+      <w:pPr>
+        <w:pStyle w:val="ListParagraph"/>
+        <w:numPr>
+          <w:ilvl w:val="0"/>
+          <w:numId w:val="13"/>
+        </w:numPr>
+        <w:rPr>
+          <w:rStyle w:val="SubtleEmphasis"/>
+          <w:i w:val="0"/>
+          <w:iCs w:val="0"/>
+          <w:color w:val="auto"/>
+        </w:rPr>
+      </w:pPr>
+      <w:r>
+        <w:rPr>
+          <w:rStyle w:val="SubtleEmphasis"/>
+          <w:i w:val="0"/>
+          <w:iCs w:val="0"/>
+          <w:color w:val="auto"/>
+        </w:rPr>
+        <w:t>Task 10</w:t>
+      </w:r>
+      <w:r>
+        <w:rPr>
+          <w:rStyle w:val="SubtleEmphasis"/>
+          <w:i w:val="0"/>
+          <w:iCs w:val="0"/>
+          <w:color w:val="auto"/>
+        </w:rPr>
+        <w:t xml:space="preserve"> (Spike): Tactical Steering. In this task’s pass-level content, I demonstrate my learning and proficiency regarding force-based movement by implementing hiding behaviour for prey agents.</w:t>
+      </w:r>
+    </w:p>
+    <w:p>
+      <w:pPr>
+        <w:pStyle w:val="ListParagraph"/>
+        <w:numPr>
+          <w:ilvl w:val="0"/>
+          <w:numId w:val="13"/>
+        </w:numPr>
+        <w:rPr>
+          <w:rStyle w:val="SubtleEmphasis"/>
+          <w:i w:val="0"/>
+          <w:iCs w:val="0"/>
+          <w:color w:val="auto"/>
+        </w:rPr>
+      </w:pPr>
+      <w:r>
+        <w:rPr>
+          <w:rStyle w:val="SubtleEmphasis"/>
+          <w:i w:val="0"/>
+          <w:iCs w:val="0"/>
+          <w:color w:val="auto"/>
+        </w:rPr>
+        <w:t>Task 11</w:t>
+      </w:r>
+      <w:r>
+        <w:rPr>
+          <w:rStyle w:val="SubtleEmphasis"/>
+          <w:i w:val="0"/>
+          <w:iCs w:val="0"/>
+          <w:color w:val="auto"/>
+        </w:rPr>
+        <w:t xml:space="preserve"> (Spike): Emergent Group Behaviour. </w:t>
+      </w:r>
+      <w:r>
+        <w:rPr>
+          <w:rStyle w:val="SubtleEmphasis"/>
+          <w:i w:val="0"/>
+          <w:iCs w:val="0"/>
+          <w:color w:val="auto"/>
+        </w:rPr>
+        <w:t>In this task’s pass-level content, I demonstrate my learning and proficiency regarding force-based movement by implementing cohesion, separation and alignment steering behaviours.</w:t>
+      </w:r>
+    </w:p>
+    <w:p>
+      <w:pPr>
+        <w:pStyle w:val="ListParagraph"/>
+        <w:numPr>
+          <w:ilvl w:val="0"/>
+          <w:numId w:val="13"/>
+        </w:numPr>
+        <w:tabs>
+          <w:tab w:val="left" w:pos="1477"/>
+        </w:tabs>
+        <w:rPr>
+          <w:rStyle w:val="SubtleEmphasis"/>
+          <w:i w:val="0"/>
+          <w:iCs w:val="0"/>
+          <w:color w:val="auto"/>
+        </w:rPr>
+      </w:pPr>
+      <w:r>
+        <w:t xml:space="preserve">Task 15 (Spike): Soldier on Patrol. In this task’s pass-level content, I demonstrate my learning and proficiency regarding </w:t>
+      </w:r>
+      <w:r>
+        <w:t>force-based movement</w:t>
+      </w:r>
+      <w:r>
+        <w:t xml:space="preserve"> by implementing </w:t>
+      </w:r>
+      <w:r>
+        <w:t>and adapting movement behaviours for use by high-level attacking and patrolling states.</w:t>
+      </w:r>
+    </w:p>
+    <w:p>
+      <w:pPr>
+        <w:pStyle w:val="ListParagraph"/>
+        <w:numPr>
+          <w:ilvl w:val="0"/>
+          <w:numId w:val="13"/>
+        </w:numPr>
+        <w:rPr>
+          <w:rStyle w:val="SubtleEmphasis"/>
+          <w:i w:val="0"/>
+          <w:iCs w:val="0"/>
+          <w:color w:val="auto"/>
+        </w:rPr>
+      </w:pPr>
+      <w:r>
+        <w:rPr>
+          <w:rStyle w:val="SubtleEmphasis"/>
+          <w:i w:val="0"/>
+          <w:iCs w:val="0"/>
+          <w:color w:val="auto"/>
+        </w:rPr>
+        <w:t>Task 16</w:t>
+      </w:r>
+    </w:p>
+    <w:p>
+      <w:pPr>
+        <w:pStyle w:val="ListParagraph"/>
+        <w:numPr>
+          <w:ilvl w:val="0"/>
+          <w:numId w:val="13"/>
+        </w:numPr>
+        <w:rPr>
+          <w:rStyle w:val="SubtleEmphasis"/>
+          <w:i w:val="0"/>
+          <w:iCs w:val="0"/>
+          <w:color w:val="auto"/>
+        </w:rPr>
+      </w:pPr>
+      <w:r>
+        <w:rPr>
+          <w:rStyle w:val="SubtleEmphasis"/>
+          <w:i w:val="0"/>
+          <w:iCs w:val="0"/>
+          <w:color w:val="auto"/>
+        </w:rPr>
+        <w:t>Task 25</w:t>
+      </w:r>
+    </w:p>
+    <w:p>
+      <w:pPr>
+        <w:jc w:val="both"/>
+      </w:pPr>
+      <w:r>
+        <w:t>To demonstrate my credit-level learning, proficiency and achievement regarding ILO 3: Force-Based Agent Movement, I have included in my portfolio the following tasks:</w:t>
+      </w:r>
+    </w:p>
+    <w:p>
+      <w:pPr>
+        <w:pStyle w:val="ListParagraph"/>
+        <w:numPr>
+          <w:ilvl w:val="0"/>
+          <w:numId w:val="11"/>
+        </w:numPr>
+        <w:rPr>
+          <w:rStyle w:val="SubtleEmphasis"/>
+          <w:i w:val="0"/>
+          <w:iCs w:val="0"/>
+          <w:color w:val="auto"/>
+        </w:rPr>
+      </w:pPr>
+      <w:r>
+        <w:rPr>
+          <w:rStyle w:val="SubtleEmphasis"/>
+          <w:i w:val="0"/>
+          <w:iCs w:val="0"/>
+          <w:color w:val="auto"/>
+        </w:rPr>
+        <w:t>Task 10</w:t>
+      </w:r>
+      <w:r>
+        <w:rPr>
+          <w:rStyle w:val="SubtleEmphasis"/>
+          <w:i w:val="0"/>
+          <w:iCs w:val="0"/>
+          <w:color w:val="auto"/>
+        </w:rPr>
+        <w:t xml:space="preserve"> (Spike): Tactical Steering. In this task’s </w:t>
+      </w:r>
+      <w:r>
+        <w:rPr>
+          <w:rStyle w:val="SubtleEmphasis"/>
+          <w:i w:val="0"/>
+          <w:iCs w:val="0"/>
+          <w:color w:val="auto"/>
+        </w:rPr>
+        <w:t>credit</w:t>
+      </w:r>
+      <w:r>
+        <w:rPr>
+          <w:rStyle w:val="SubtleEmphasis"/>
+          <w:i w:val="0"/>
+          <w:iCs w:val="0"/>
+          <w:color w:val="auto"/>
+        </w:rPr>
+        <w:t xml:space="preserve">-level content, I demonstrate my learning and proficiency regarding force-based movement by implementing </w:t>
+      </w:r>
+      <w:r>
+        <w:rPr>
+          <w:rStyle w:val="SubtleEmphasis"/>
+          <w:i w:val="0"/>
+          <w:iCs w:val="0"/>
+          <w:color w:val="auto"/>
+        </w:rPr>
+        <w:t>the ability for agents to avoid obstacles</w:t>
+      </w:r>
+      <w:r>
+        <w:rPr>
+          <w:rStyle w:val="SubtleEmphasis"/>
+          <w:i w:val="0"/>
+          <w:iCs w:val="0"/>
+          <w:color w:val="auto"/>
+        </w:rPr>
+        <w:t>.</w:t>
+      </w:r>
+    </w:p>
+    <w:p>
+      <w:pPr>
+        <w:pStyle w:val="ListParagraph"/>
+        <w:numPr>
+          <w:ilvl w:val="0"/>
+          <w:numId w:val="11"/>
+        </w:numPr>
+        <w:rPr>
+          <w:rStyle w:val="SubtleEmphasis"/>
+          <w:i w:val="0"/>
+          <w:iCs w:val="0"/>
+          <w:color w:val="auto"/>
+        </w:rPr>
+      </w:pPr>
+      <w:r>
+        <w:rPr>
+          <w:rStyle w:val="SubtleEmphasis"/>
+          <w:i w:val="0"/>
+          <w:iCs w:val="0"/>
+          <w:color w:val="auto"/>
+        </w:rPr>
+        <w:t>Task 11</w:t>
+      </w:r>
+      <w:r>
+        <w:rPr>
+          <w:rStyle w:val="SubtleEmphasis"/>
+          <w:i w:val="0"/>
+          <w:iCs w:val="0"/>
+          <w:color w:val="auto"/>
+        </w:rPr>
+        <w:t xml:space="preserve"> (Spike): Emergent Group Behaviour. In this task’s </w:t>
+      </w:r>
+      <w:r>
+        <w:rPr>
+          <w:rStyle w:val="SubtleEmphasis"/>
+          <w:i w:val="0"/>
+          <w:iCs w:val="0"/>
+          <w:color w:val="auto"/>
+        </w:rPr>
+        <w:t>credit</w:t>
+      </w:r>
+      <w:r>
+        <w:rPr>
+          <w:rStyle w:val="SubtleEmphasis"/>
+          <w:i w:val="0"/>
+          <w:iCs w:val="0"/>
+          <w:color w:val="auto"/>
+        </w:rPr>
+        <w:t xml:space="preserve">-level content, I demonstrate my learning and proficiency regarding force-based movement by implementing </w:t>
+      </w:r>
+      <w:r>
+        <w:rPr>
+          <w:rStyle w:val="SubtleEmphasis"/>
+          <w:i w:val="0"/>
+          <w:iCs w:val="0"/>
+          <w:color w:val="auto"/>
+        </w:rPr>
+        <w:t>walls, agent- and wall-avoidance behaviours, and attempting to balance group movement behaviours to get aesthetically-pleasing group movement amongst the prey agents</w:t>
+      </w:r>
+      <w:r>
+        <w:rPr>
+          <w:rStyle w:val="SubtleEmphasis"/>
+          <w:i w:val="0"/>
+          <w:iCs w:val="0"/>
+          <w:color w:val="auto"/>
+        </w:rPr>
+        <w:t>.</w:t>
       </w:r>
     </w:p>
     <w:p>
@@ -7127,696 +7305,9 @@
         <w:tabs>
           <w:tab w:val="left" w:pos="1477"/>
         </w:tabs>
-        <w:rPr>
-          <w:rStyle w:val="SubtleEmphasis"/>
-          <w:i w:val="0"/>
-          <w:iCs w:val="0"/>
-          <w:color w:val="auto"/>
-        </w:rPr>
-      </w:pPr>
-      <w:r>
-        <w:t xml:space="preserve">Task 21 (Distinction) </w:t>
-      </w:r>
-    </w:p>
-    <w:p>
-      <w:pPr>
-        <w:pStyle w:val="Heading2"/>
-        <w:jc w:val="both"/>
-      </w:pPr>
-      <w:r>
-        <w:t xml:space="preserve">ILO 4: </w:t>
-      </w:r>
-      <w:r>
-        <w:t>Goals and Planning Actions</w:t>
-      </w:r>
-    </w:p>
-    <w:p>
-      <w:pPr>
-        <w:jc w:val="both"/>
-        <w:rPr>
-          <w:rStyle w:val="SubtleEmphasis"/>
-          <w:color w:val="auto"/>
-        </w:rPr>
-      </w:pPr>
-      <w:r>
-        <w:rPr>
-          <w:i/>
-          <w:iCs/>
-          <w:lang w:val="en-US"/>
-        </w:rPr>
-        <w:t>“</w:t>
-      </w:r>
-      <w:r>
-        <w:rPr>
-          <w:i/>
-          <w:iCs/>
-          <w:lang w:val="en-US"/>
-        </w:rPr>
-        <w:t>Create agents that are capable of planning actions in order to achieve goals</w:t>
-      </w:r>
-      <w:r>
-        <w:rPr>
-          <w:rStyle w:val="SubtleEmphasis"/>
-          <w:color w:val="auto"/>
-        </w:rPr>
-        <w:t>.</w:t>
-      </w:r>
-      <w:r>
-        <w:rPr>
-          <w:rStyle w:val="SubtleEmphasis"/>
-          <w:color w:val="auto"/>
-        </w:rPr>
-        <w:t>”</w:t>
-      </w:r>
-    </w:p>
-    <w:p>
-      <w:pPr>
-        <w:jc w:val="both"/>
-        <w:rPr>
-          <w:rStyle w:val="SubtleEmphasis"/>
-          <w:i w:val="0"/>
-          <w:iCs w:val="0"/>
-          <w:color w:val="FF0000"/>
-        </w:rPr>
-      </w:pPr>
-      <w:r>
-        <w:rPr>
-          <w:rStyle w:val="SubtleEmphasis"/>
-          <w:i w:val="0"/>
-          <w:iCs w:val="0"/>
-          <w:color w:val="FF0000"/>
-        </w:rPr>
-        <w:t>Describe what you have included in your portfolio that demonstrates your ability in relation to this outcome.</w:t>
-      </w:r>
-    </w:p>
-    <w:p>
-      <w:pPr>
-        <w:jc w:val="both"/>
-        <w:rPr>
-          <w:rStyle w:val="SubtleEmphasis"/>
-          <w:i w:val="0"/>
-          <w:iCs w:val="0"/>
-          <w:color w:val="FF0000"/>
-        </w:rPr>
-      </w:pPr>
-      <w:r>
-        <w:rPr>
-          <w:rStyle w:val="SubtleEmphasis"/>
-          <w:i w:val="0"/>
-          <w:iCs w:val="0"/>
-          <w:color w:val="FF0000"/>
-        </w:rPr>
-        <w:t></w:t>
-      </w:r>
-      <w:r>
-        <w:rPr>
-          <w:rStyle w:val="SubtleEmphasis"/>
-          <w:i w:val="0"/>
-          <w:iCs w:val="0"/>
-          <w:color w:val="FF0000"/>
-        </w:rPr>
-        <w:tab/>
-        <w:t xml:space="preserve">Pass: Working implementations / demonstrations from the spike work. </w:t>
-      </w:r>
-    </w:p>
-    <w:p>
-      <w:pPr>
-        <w:jc w:val="both"/>
-        <w:rPr>
-          <w:rStyle w:val="SubtleEmphasis"/>
-          <w:i w:val="0"/>
-          <w:iCs w:val="0"/>
-          <w:color w:val="FF0000"/>
-        </w:rPr>
-      </w:pPr>
-      <w:r>
-        <w:rPr>
-          <w:rStyle w:val="SubtleEmphasis"/>
-          <w:i w:val="0"/>
-          <w:iCs w:val="0"/>
-          <w:color w:val="FF0000"/>
-        </w:rPr>
-        <w:t></w:t>
-      </w:r>
-      <w:r>
-        <w:rPr>
-          <w:rStyle w:val="SubtleEmphasis"/>
-          <w:i w:val="0"/>
-          <w:iCs w:val="0"/>
-          <w:color w:val="FF0000"/>
-        </w:rPr>
-        <w:tab/>
-        <w:t>Credit. Additional work that extends the core spike work features</w:t>
-      </w:r>
-    </w:p>
-    <w:p>
-      <w:pPr>
-        <w:jc w:val="both"/>
-        <w:rPr>
-          <w:rStyle w:val="SubtleEmphasis"/>
-          <w:i w:val="0"/>
-          <w:iCs w:val="0"/>
-          <w:color w:val="FF0000"/>
-        </w:rPr>
-      </w:pPr>
-      <w:r>
-        <w:rPr>
-          <w:rStyle w:val="SubtleEmphasis"/>
-          <w:i w:val="0"/>
-          <w:iCs w:val="0"/>
-          <w:color w:val="FF0000"/>
-        </w:rPr>
-        <w:t></w:t>
-      </w:r>
-      <w:r>
-        <w:rPr>
-          <w:rStyle w:val="SubtleEmphasis"/>
-          <w:i w:val="0"/>
-          <w:iCs w:val="0"/>
-          <w:color w:val="FF0000"/>
-        </w:rPr>
-        <w:tab/>
-        <w:t>Distinction, High Distinction: relate to your project and/or research</w:t>
-      </w:r>
-    </w:p>
-    <w:p>
-      <w:pPr>
-        <w:tabs>
-          <w:tab w:val="left" w:pos="1477"/>
-        </w:tabs>
-        <w:jc w:val="both"/>
-      </w:pPr>
-      <w:r>
-        <w:t>To demonstrate my learning</w:t>
-      </w:r>
-      <w:r>
-        <w:t xml:space="preserve">, </w:t>
-      </w:r>
-      <w:r>
-        <w:t>proficiency</w:t>
-      </w:r>
-      <w:r>
-        <w:t xml:space="preserve"> and achievement regarding </w:t>
-      </w:r>
-      <w:r>
-        <w:t>ILO 4: Goals and Planning Actions, I have included in my portfolio the following tasks:</w:t>
-      </w:r>
-    </w:p>
-    <w:p>
-      <w:pPr>
-        <w:pStyle w:val="ListParagraph"/>
-        <w:numPr>
-          <w:ilvl w:val="0"/>
-          <w:numId w:val="14"/>
-        </w:numPr>
-        <w:rPr>
-          <w:rStyle w:val="SubtleEmphasis"/>
-          <w:i w:val="0"/>
-          <w:iCs w:val="0"/>
-          <w:color w:val="auto"/>
-        </w:rPr>
-      </w:pPr>
-      <w:r>
-        <w:rPr>
-          <w:rStyle w:val="SubtleEmphasis"/>
-          <w:i w:val="0"/>
-          <w:iCs w:val="0"/>
-          <w:color w:val="auto"/>
-        </w:rPr>
-        <w:t>Task 4</w:t>
-      </w:r>
-      <w:r>
-        <w:rPr>
-          <w:rStyle w:val="SubtleEmphasis"/>
-          <w:i w:val="0"/>
-          <w:iCs w:val="0"/>
-          <w:color w:val="auto"/>
-        </w:rPr>
-        <w:t xml:space="preserve"> (Spike): Goal-Oriented Behaviour. In this spike</w:t>
-      </w:r>
-      <w:r>
-        <w:rPr>
-          <w:rStyle w:val="SubtleEmphasis"/>
-          <w:i w:val="0"/>
-          <w:iCs w:val="0"/>
-          <w:color w:val="auto"/>
-        </w:rPr>
-        <w:t>’s pass-level content</w:t>
-      </w:r>
-      <w:r>
-        <w:rPr>
-          <w:rStyle w:val="SubtleEmphasis"/>
-          <w:i w:val="0"/>
-          <w:iCs w:val="0"/>
-          <w:color w:val="auto"/>
-        </w:rPr>
-        <w:t>, I demonstrate my learning regarding goal-oriented behaviour (GOB) achieved through simple goal insistence (SGI)</w:t>
-      </w:r>
-      <w:r>
-        <w:rPr>
-          <w:rStyle w:val="SubtleEmphasis"/>
-          <w:i w:val="0"/>
-          <w:iCs w:val="0"/>
-          <w:color w:val="auto"/>
-        </w:rPr>
-        <w:t xml:space="preserve"> by</w:t>
-      </w:r>
-      <w:r>
-        <w:rPr>
-          <w:rStyle w:val="SubtleEmphasis"/>
-          <w:i w:val="0"/>
-          <w:iCs w:val="0"/>
-          <w:color w:val="auto"/>
-        </w:rPr>
-        <w:t xml:space="preserve"> implementing</w:t>
-      </w:r>
-      <w:r>
-        <w:rPr>
-          <w:rStyle w:val="SubtleEmphasis"/>
-          <w:i w:val="0"/>
-          <w:iCs w:val="0"/>
-          <w:color w:val="auto"/>
-        </w:rPr>
-        <w:t xml:space="preserve"> basic</w:t>
-      </w:r>
-      <w:r>
-        <w:rPr>
-          <w:rStyle w:val="SubtleEmphasis"/>
-          <w:i w:val="0"/>
-          <w:iCs w:val="0"/>
-          <w:color w:val="auto"/>
-        </w:rPr>
-        <w:t xml:space="preserve"> GOB and SGI, and discussing some limits of SGI.</w:t>
-      </w:r>
-      <w:r>
-        <w:rPr>
-          <w:rStyle w:val="SubtleEmphasis"/>
-          <w:i w:val="0"/>
-          <w:iCs w:val="0"/>
-          <w:color w:val="auto"/>
-        </w:rPr>
-        <w:t xml:space="preserve"> </w:t>
-      </w:r>
-    </w:p>
-    <w:p>
-      <w:pPr>
-        <w:pStyle w:val="ListParagraph"/>
-        <w:numPr>
-          <w:ilvl w:val="0"/>
-          <w:numId w:val="14"/>
-        </w:numPr>
-        <w:rPr>
-          <w:rStyle w:val="SubtleEmphasis"/>
-          <w:i w:val="0"/>
-          <w:iCs w:val="0"/>
-          <w:color w:val="auto"/>
-        </w:rPr>
-      </w:pPr>
-      <w:r>
-        <w:rPr>
-          <w:rStyle w:val="SubtleEmphasis"/>
-          <w:i w:val="0"/>
-          <w:iCs w:val="0"/>
-          <w:color w:val="auto"/>
-        </w:rPr>
-        <w:t>Task 5</w:t>
-      </w:r>
-      <w:r>
-        <w:rPr>
-          <w:rStyle w:val="SubtleEmphasis"/>
-          <w:i w:val="0"/>
-          <w:iCs w:val="0"/>
-          <w:color w:val="auto"/>
-        </w:rPr>
-        <w:t xml:space="preserve">: PlanetWars Bots. In this </w:t>
-      </w:r>
-      <w:r>
-        <w:rPr>
-          <w:rStyle w:val="SubtleEmphasis"/>
-          <w:i w:val="0"/>
-          <w:iCs w:val="0"/>
-          <w:color w:val="auto"/>
-        </w:rPr>
-        <w:t>task’s pass-level content</w:t>
-      </w:r>
-      <w:r>
-        <w:rPr>
-          <w:rStyle w:val="SubtleEmphasis"/>
-          <w:i w:val="0"/>
-          <w:iCs w:val="0"/>
-          <w:color w:val="auto"/>
-        </w:rPr>
-        <w:t>, I demonstrate my learning and growing proficiency regarding GOB, writing pseudocode for and implementing several simple bots to compete in PlanetWars</w:t>
-      </w:r>
-      <w:r>
-        <w:rPr>
-          <w:rStyle w:val="SubtleEmphasis"/>
-          <w:i w:val="0"/>
-          <w:iCs w:val="0"/>
-          <w:color w:val="auto"/>
-        </w:rPr>
-        <w:t xml:space="preserve"> simulations</w:t>
-      </w:r>
-      <w:r>
-        <w:rPr>
-          <w:rStyle w:val="SubtleEmphasis"/>
-          <w:i w:val="0"/>
-          <w:iCs w:val="0"/>
-          <w:color w:val="auto"/>
-        </w:rPr>
-        <w:t>.</w:t>
-      </w:r>
-    </w:p>
-    <w:p>
-      <w:pPr>
-        <w:pStyle w:val="ListParagraph"/>
-        <w:numPr>
-          <w:ilvl w:val="0"/>
-          <w:numId w:val="14"/>
-        </w:numPr>
-        <w:rPr>
-          <w:rStyle w:val="SubtleEmphasis"/>
-          <w:i w:val="0"/>
-          <w:iCs w:val="0"/>
-          <w:color w:val="auto"/>
-        </w:rPr>
-      </w:pPr>
-      <w:r>
-        <w:rPr>
-          <w:rStyle w:val="SubtleEmphasis"/>
-          <w:i w:val="0"/>
-          <w:iCs w:val="0"/>
-          <w:color w:val="auto"/>
-        </w:rPr>
-        <w:t>Task 6</w:t>
-      </w:r>
-      <w:r>
-        <w:rPr>
-          <w:rStyle w:val="SubtleEmphasis"/>
-          <w:i w:val="0"/>
-          <w:iCs w:val="0"/>
-          <w:color w:val="auto"/>
-        </w:rPr>
-        <w:t>: Graphs, Search and Rules. In this task’s pass-level content, I demonstrate my learning</w:t>
-      </w:r>
-      <w:r>
-        <w:rPr>
-          <w:rStyle w:val="SubtleEmphasis"/>
-          <w:i w:val="0"/>
-          <w:iCs w:val="0"/>
-          <w:color w:val="auto"/>
-        </w:rPr>
-        <w:t xml:space="preserve"> regarding GOB</w:t>
-      </w:r>
-      <w:r>
-        <w:rPr>
-          <w:rStyle w:val="SubtleEmphasis"/>
-          <w:i w:val="0"/>
-          <w:iCs w:val="0"/>
-          <w:color w:val="auto"/>
-        </w:rPr>
-        <w:t xml:space="preserve"> by completing and running simulations of the Towers of Hanoi and Water Jugs problems,</w:t>
-      </w:r>
-      <w:r>
-        <w:rPr>
-          <w:rStyle w:val="SubtleEmphasis"/>
-          <w:i w:val="0"/>
-          <w:iCs w:val="0"/>
-          <w:color w:val="auto"/>
-        </w:rPr>
-        <w:t xml:space="preserve"> searching graphs to plan a sequence of actions to achieve a desired goal</w:t>
-      </w:r>
-      <w:r>
-        <w:rPr>
-          <w:rStyle w:val="SubtleEmphasis"/>
-          <w:i w:val="0"/>
-          <w:iCs w:val="0"/>
-          <w:color w:val="auto"/>
-        </w:rPr>
-        <w:t>.</w:t>
-      </w:r>
-    </w:p>
-    <w:p>
-      <w:pPr>
-        <w:pStyle w:val="ListParagraph"/>
-        <w:numPr>
-          <w:ilvl w:val="0"/>
-          <w:numId w:val="14"/>
-        </w:numPr>
-        <w:rPr>
-          <w:rStyle w:val="SubtleEmphasis"/>
-          <w:i w:val="0"/>
-          <w:iCs w:val="0"/>
-          <w:color w:val="auto"/>
-        </w:rPr>
-      </w:pPr>
-      <w:r>
-        <w:rPr>
-          <w:rStyle w:val="SubtleEmphasis"/>
-          <w:i w:val="0"/>
-          <w:iCs w:val="0"/>
-          <w:color w:val="auto"/>
-        </w:rPr>
-        <w:t>Task 7</w:t>
-      </w:r>
-      <w:r>
-        <w:rPr>
-          <w:rStyle w:val="SubtleEmphasis"/>
-          <w:i w:val="0"/>
-          <w:iCs w:val="0"/>
-          <w:color w:val="auto"/>
-        </w:rPr>
-        <w:t xml:space="preserve"> (Spike): Tactical Analysis with PlanetWars. In this task’s pass-level content, I demonstrate my learning and proficiency with GOB achieved through tactical analysis, by developing GOB bots for the PlanetWars simulation, that use simple and complex tactical analysis to inform their decisions, and comparing their success rates across a number of PlanetWars maps. </w:t>
-      </w:r>
-    </w:p>
-    <w:p>
-      <w:pPr>
-        <w:pStyle w:val="ListParagraph"/>
-        <w:numPr>
-          <w:ilvl w:val="0"/>
-          <w:numId w:val="14"/>
-        </w:numPr>
-        <w:rPr>
-          <w:rStyle w:val="SubtleEmphasis"/>
-          <w:i w:val="0"/>
-          <w:iCs w:val="0"/>
-          <w:color w:val="auto"/>
-        </w:rPr>
-      </w:pPr>
-      <w:r>
-        <w:rPr>
-          <w:rStyle w:val="SubtleEmphasis"/>
-          <w:i w:val="0"/>
-          <w:iCs w:val="0"/>
-          <w:color w:val="auto"/>
-        </w:rPr>
-        <w:t>Task 10</w:t>
-      </w:r>
-      <w:r>
-        <w:rPr>
-          <w:rStyle w:val="SubtleEmphasis"/>
-          <w:i w:val="0"/>
-          <w:iCs w:val="0"/>
-          <w:color w:val="auto"/>
-        </w:rPr>
-        <w:t xml:space="preserve"> (Spike): Tactical Steering. In this task’s pass-level content, I demonstrate my learning and proficiency regarding </w:t>
-      </w:r>
-      <w:r>
-        <w:rPr>
-          <w:rStyle w:val="SubtleEmphasis"/>
-          <w:i w:val="0"/>
-          <w:iCs w:val="0"/>
-          <w:color w:val="auto"/>
-        </w:rPr>
-        <w:t>GOB by having prey agents use tactical analysis to further their goal of evading the predator agent</w:t>
-      </w:r>
-      <w:r>
-        <w:rPr>
-          <w:rStyle w:val="SubtleEmphasis"/>
-          <w:i w:val="0"/>
-          <w:iCs w:val="0"/>
-          <w:color w:val="auto"/>
-        </w:rPr>
-        <w:t>.</w:t>
-      </w:r>
-    </w:p>
-    <w:p>
-      <w:pPr>
-        <w:pStyle w:val="ListParagraph"/>
-        <w:numPr>
-          <w:ilvl w:val="0"/>
-          <w:numId w:val="14"/>
-        </w:numPr>
-        <w:rPr>
-          <w:rStyle w:val="SubtleEmphasis"/>
-          <w:i w:val="0"/>
-          <w:iCs w:val="0"/>
-          <w:color w:val="auto"/>
-        </w:rPr>
-      </w:pPr>
-      <w:r>
-        <w:rPr>
-          <w:rStyle w:val="SubtleEmphasis"/>
-          <w:i w:val="0"/>
-          <w:iCs w:val="0"/>
-          <w:color w:val="auto"/>
-        </w:rPr>
-        <w:t>Task 11</w:t>
-      </w:r>
-      <w:r>
-        <w:rPr>
-          <w:rStyle w:val="SubtleEmphasis"/>
-          <w:i w:val="0"/>
-          <w:iCs w:val="0"/>
-          <w:color w:val="auto"/>
-        </w:rPr>
-        <w:t xml:space="preserve"> (Spike): Emergent Group Behaviour. In this task’s pass-level content, I demonstrate my learning and proficiency regarding </w:t>
-      </w:r>
-      <w:r>
-        <w:rPr>
-          <w:rStyle w:val="SubtleEmphasis"/>
-          <w:i w:val="0"/>
-          <w:iCs w:val="0"/>
-          <w:color w:val="auto"/>
-        </w:rPr>
-        <w:t>GOB by implementing force-based movement behaviours that facilitate the goal of agents moving in groups, and using tactical analysis while prioritising and weighting those movement behaviours to best address the agent’s (prioritised) goals</w:t>
-      </w:r>
-      <w:r>
-        <w:rPr>
-          <w:rStyle w:val="SubtleEmphasis"/>
-          <w:i w:val="0"/>
-          <w:iCs w:val="0"/>
-          <w:color w:val="auto"/>
-        </w:rPr>
-        <w:t>.</w:t>
-      </w:r>
-    </w:p>
-    <w:p>
-      <w:pPr>
-        <w:pStyle w:val="ListParagraph"/>
-        <w:numPr>
-          <w:ilvl w:val="0"/>
-          <w:numId w:val="14"/>
-        </w:numPr>
-        <w:rPr>
-          <w:rStyle w:val="SubtleEmphasis"/>
-          <w:i w:val="0"/>
-          <w:iCs w:val="0"/>
-          <w:color w:val="auto"/>
-        </w:rPr>
-      </w:pPr>
-      <w:r>
-        <w:rPr>
-          <w:rStyle w:val="SubtleEmphasis"/>
-          <w:i w:val="0"/>
-          <w:iCs w:val="0"/>
-          <w:color w:val="auto"/>
-        </w:rPr>
-        <w:t>Task 14</w:t>
-      </w:r>
-    </w:p>
-    <w:p>
-      <w:pPr>
-        <w:pStyle w:val="ListParagraph"/>
-        <w:numPr>
-          <w:ilvl w:val="0"/>
-          <w:numId w:val="14"/>
-        </w:numPr>
-        <w:rPr>
-          <w:rStyle w:val="SubtleEmphasis"/>
-          <w:i w:val="0"/>
-          <w:iCs w:val="0"/>
-          <w:color w:val="auto"/>
-        </w:rPr>
-      </w:pPr>
-      <w:r>
-        <w:rPr>
-          <w:rStyle w:val="SubtleEmphasis"/>
-          <w:i w:val="0"/>
-          <w:iCs w:val="0"/>
-          <w:color w:val="auto"/>
-        </w:rPr>
-        <w:t>Task 15</w:t>
-      </w:r>
-    </w:p>
-    <w:p>
-      <w:pPr>
-        <w:pStyle w:val="ListParagraph"/>
-        <w:numPr>
-          <w:ilvl w:val="0"/>
-          <w:numId w:val="14"/>
-        </w:numPr>
-        <w:rPr>
-          <w:rStyle w:val="SubtleEmphasis"/>
-          <w:i w:val="0"/>
-          <w:iCs w:val="0"/>
-          <w:color w:val="auto"/>
-        </w:rPr>
-      </w:pPr>
-      <w:r>
-        <w:rPr>
-          <w:rStyle w:val="SubtleEmphasis"/>
-          <w:i w:val="0"/>
-          <w:iCs w:val="0"/>
-          <w:color w:val="auto"/>
-        </w:rPr>
-        <w:t>Task 16</w:t>
-      </w:r>
-    </w:p>
-    <w:p>
-      <w:pPr>
-        <w:pStyle w:val="ListParagraph"/>
-        <w:numPr>
-          <w:ilvl w:val="0"/>
-          <w:numId w:val="14"/>
-        </w:numPr>
-        <w:rPr>
-          <w:rStyle w:val="SubtleEmphasis"/>
-          <w:i w:val="0"/>
-          <w:iCs w:val="0"/>
-          <w:color w:val="auto"/>
-        </w:rPr>
-      </w:pPr>
-      <w:r>
-        <w:rPr>
-          <w:rStyle w:val="SubtleEmphasis"/>
-          <w:i w:val="0"/>
-          <w:iCs w:val="0"/>
-          <w:color w:val="auto"/>
-        </w:rPr>
-        <w:t>Task 17</w:t>
-      </w:r>
-    </w:p>
-    <w:p>
-      <w:pPr>
-        <w:pStyle w:val="ListParagraph"/>
-        <w:numPr>
-          <w:ilvl w:val="0"/>
-          <w:numId w:val="14"/>
-        </w:numPr>
-        <w:rPr>
-          <w:rStyle w:val="SubtleEmphasis"/>
-          <w:i w:val="0"/>
-          <w:iCs w:val="0"/>
-          <w:color w:val="auto"/>
-        </w:rPr>
-      </w:pPr>
-      <w:r>
-        <w:rPr>
-          <w:rStyle w:val="SubtleEmphasis"/>
-          <w:i w:val="0"/>
-          <w:iCs w:val="0"/>
-          <w:color w:val="auto"/>
-        </w:rPr>
-        <w:t>Task 18</w:t>
-      </w:r>
-    </w:p>
-    <w:p>
-      <w:pPr>
-        <w:jc w:val="both"/>
-      </w:pPr>
-      <w:r>
-        <w:t>To demonstrate my credit-level learning, proficiency and achievement regarding ILO 4: Goals and Planning Actions, I have included in my portfolio the following tasks:</w:t>
+      </w:pPr>
+      <w:r>
+        <w:t>Task 19 (Credit)</w:t>
       </w:r>
     </w:p>
     <w:p>
@@ -7831,299 +7322,10 @@
         </w:tabs>
       </w:pPr>
       <w:r>
-        <w:t xml:space="preserve">Task 4 (Spike): Goal-Oriented Behaviour. In this spike’s credit-level content, I demonstrate my learning regarding GOB and SGI by converting the procedural, pass-level version of this program into an </w:t>
-      </w:r>
-      <w:r>
-        <w:lastRenderedPageBreak/>
-        <w:t>object-oriented (OO) version, and discussing the pros and cons OO programming affords in this context.</w:t>
-      </w:r>
-    </w:p>
-    <w:p>
-      <w:pPr>
-        <w:pStyle w:val="ListParagraph"/>
-        <w:numPr>
-          <w:ilvl w:val="0"/>
-          <w:numId w:val="11"/>
-        </w:numPr>
-        <w:rPr>
-          <w:rStyle w:val="SubtleEmphasis"/>
-          <w:i w:val="0"/>
-          <w:iCs w:val="0"/>
-          <w:color w:val="auto"/>
-        </w:rPr>
-      </w:pPr>
-      <w:r>
-        <w:rPr>
-          <w:rStyle w:val="SubtleEmphasis"/>
-          <w:i w:val="0"/>
-          <w:iCs w:val="0"/>
-          <w:color w:val="auto"/>
-        </w:rPr>
-        <w:t>Task 7</w:t>
-      </w:r>
-      <w:r>
-        <w:rPr>
-          <w:rStyle w:val="SubtleEmphasis"/>
-          <w:i w:val="0"/>
-          <w:iCs w:val="0"/>
-          <w:color w:val="auto"/>
-        </w:rPr>
-        <w:t xml:space="preserve"> (Spike): Tactical Analysis with PlanetWars. In this task’s </w:t>
-      </w:r>
-      <w:r>
-        <w:rPr>
-          <w:rStyle w:val="SubtleEmphasis"/>
-          <w:i w:val="0"/>
-          <w:iCs w:val="0"/>
-          <w:color w:val="auto"/>
-        </w:rPr>
-        <w:t>credit</w:t>
-      </w:r>
-      <w:r>
-        <w:rPr>
-          <w:rStyle w:val="SubtleEmphasis"/>
-          <w:i w:val="0"/>
-          <w:iCs w:val="0"/>
-          <w:color w:val="auto"/>
-        </w:rPr>
-        <w:t>-level content, I demonstrate my learning</w:t>
-      </w:r>
-      <w:r>
-        <w:rPr>
-          <w:rStyle w:val="SubtleEmphasis"/>
-          <w:i w:val="0"/>
-          <w:iCs w:val="0"/>
-          <w:color w:val="auto"/>
-        </w:rPr>
-        <w:t xml:space="preserve"> and understanding</w:t>
-      </w:r>
-      <w:r>
-        <w:rPr>
-          <w:rStyle w:val="SubtleEmphasis"/>
-          <w:i w:val="0"/>
-          <w:iCs w:val="0"/>
-          <w:color w:val="auto"/>
-        </w:rPr>
+        <w:t>Task 20 (Credit)</w:t>
+      </w:r>
+      <w:r>
         <w:t xml:space="preserve"> </w:t>
-      </w:r>
-      <w:r>
-        <w:rPr>
-          <w:rStyle w:val="SubtleEmphasis"/>
-          <w:i w:val="0"/>
-          <w:iCs w:val="0"/>
-          <w:color w:val="auto"/>
-        </w:rPr>
-        <w:t>regarding</w:t>
-      </w:r>
-      <w:r>
-        <w:rPr>
-          <w:rStyle w:val="SubtleEmphasis"/>
-          <w:i w:val="0"/>
-          <w:iCs w:val="0"/>
-          <w:color w:val="auto"/>
-        </w:rPr>
-        <w:t xml:space="preserve"> GOB</w:t>
-      </w:r>
-      <w:r>
-        <w:rPr>
-          <w:rStyle w:val="SubtleEmphasis"/>
-          <w:i w:val="0"/>
-          <w:iCs w:val="0"/>
-          <w:color w:val="auto"/>
-        </w:rPr>
-        <w:t xml:space="preserve"> and tactical analysis by discussing further information that could be used for tactical analysis in the simulation, and the implications of PlanetWars’ fog of war regarding tactical analysis, and of symmetrical versus asymmetrical maps regarding game bias and balance</w:t>
-      </w:r>
-      <w:r>
-        <w:rPr>
-          <w:rStyle w:val="SubtleEmphasis"/>
-          <w:i w:val="0"/>
-          <w:iCs w:val="0"/>
-          <w:color w:val="auto"/>
-        </w:rPr>
-        <w:t>.</w:t>
-      </w:r>
-    </w:p>
-    <w:p>
-      <w:pPr>
-        <w:pStyle w:val="ListParagraph"/>
-        <w:numPr>
-          <w:ilvl w:val="0"/>
-          <w:numId w:val="11"/>
-        </w:numPr>
-        <w:rPr>
-          <w:rStyle w:val="SubtleEmphasis"/>
-          <w:i w:val="0"/>
-          <w:iCs w:val="0"/>
-          <w:color w:val="auto"/>
-        </w:rPr>
-      </w:pPr>
-      <w:r>
-        <w:rPr>
-          <w:rStyle w:val="SubtleEmphasis"/>
-          <w:i w:val="0"/>
-          <w:iCs w:val="0"/>
-          <w:color w:val="auto"/>
-        </w:rPr>
-        <w:t>Task 10</w:t>
-      </w:r>
-      <w:r>
-        <w:rPr>
-          <w:rStyle w:val="SubtleEmphasis"/>
-          <w:i w:val="0"/>
-          <w:iCs w:val="0"/>
-          <w:color w:val="auto"/>
-        </w:rPr>
-        <w:t xml:space="preserve"> (Spike): Tactical Steering. In this task’s </w:t>
-      </w:r>
-      <w:r>
-        <w:rPr>
-          <w:rStyle w:val="SubtleEmphasis"/>
-          <w:i w:val="0"/>
-          <w:iCs w:val="0"/>
-          <w:color w:val="auto"/>
-        </w:rPr>
-        <w:t>credit</w:t>
-      </w:r>
-      <w:r>
-        <w:rPr>
-          <w:rStyle w:val="SubtleEmphasis"/>
-          <w:i w:val="0"/>
-          <w:iCs w:val="0"/>
-          <w:color w:val="auto"/>
-        </w:rPr>
-        <w:t xml:space="preserve">-level content, I demonstrate my learning and proficiency regarding GOB by having prey agents use tactical analysis </w:t>
-      </w:r>
-      <w:r>
-        <w:rPr>
-          <w:rStyle w:val="SubtleEmphasis"/>
-          <w:i w:val="0"/>
-          <w:iCs w:val="0"/>
-          <w:color w:val="auto"/>
-        </w:rPr>
-        <w:t>to choose hiding spots from multiple predator agents intelligently, furthering</w:t>
-      </w:r>
-      <w:r>
-        <w:rPr>
-          <w:rStyle w:val="SubtleEmphasis"/>
-          <w:i w:val="0"/>
-          <w:iCs w:val="0"/>
-          <w:color w:val="auto"/>
-        </w:rPr>
-        <w:t xml:space="preserve"> their goal of evading the predator agent</w:t>
-      </w:r>
-      <w:r>
-        <w:rPr>
-          <w:rStyle w:val="SubtleEmphasis"/>
-          <w:i w:val="0"/>
-          <w:iCs w:val="0"/>
-          <w:color w:val="auto"/>
-        </w:rPr>
-        <w:t>s and not being eaten</w:t>
-      </w:r>
-      <w:r>
-        <w:rPr>
-          <w:rStyle w:val="SubtleEmphasis"/>
-          <w:i w:val="0"/>
-          <w:iCs w:val="0"/>
-          <w:color w:val="auto"/>
-        </w:rPr>
-        <w:t>.</w:t>
-      </w:r>
-    </w:p>
-    <w:p>
-      <w:pPr>
-        <w:pStyle w:val="ListParagraph"/>
-        <w:numPr>
-          <w:ilvl w:val="0"/>
-          <w:numId w:val="11"/>
-        </w:numPr>
-        <w:rPr>
-          <w:rStyle w:val="SubtleEmphasis"/>
-          <w:i w:val="0"/>
-          <w:iCs w:val="0"/>
-          <w:color w:val="auto"/>
-        </w:rPr>
-      </w:pPr>
-      <w:r>
-        <w:rPr>
-          <w:rStyle w:val="SubtleEmphasis"/>
-          <w:i w:val="0"/>
-          <w:iCs w:val="0"/>
-          <w:color w:val="auto"/>
-        </w:rPr>
-        <w:t>Task 11</w:t>
-      </w:r>
-      <w:r>
-        <w:rPr>
-          <w:rStyle w:val="SubtleEmphasis"/>
-          <w:i w:val="0"/>
-          <w:iCs w:val="0"/>
-          <w:color w:val="auto"/>
-        </w:rPr>
-        <w:t xml:space="preserve"> (Spike): Emergent Group Behaviour. In this task’s </w:t>
-      </w:r>
-      <w:r>
-        <w:rPr>
-          <w:rStyle w:val="SubtleEmphasis"/>
-          <w:i w:val="0"/>
-          <w:iCs w:val="0"/>
-          <w:color w:val="auto"/>
-        </w:rPr>
-        <w:t>credit</w:t>
-      </w:r>
-      <w:r>
-        <w:rPr>
-          <w:rStyle w:val="SubtleEmphasis"/>
-          <w:i w:val="0"/>
-          <w:iCs w:val="0"/>
-          <w:color w:val="auto"/>
-        </w:rPr>
-        <w:t>-level content, I demonstrate my learning and proficiency regarding GOB by implementing force-based movement behaviour that facilitate the goal</w:t>
-      </w:r>
-      <w:r>
-        <w:rPr>
-          <w:rStyle w:val="SubtleEmphasis"/>
-          <w:i w:val="0"/>
-          <w:iCs w:val="0"/>
-          <w:color w:val="auto"/>
-        </w:rPr>
-        <w:t>s</w:t>
-      </w:r>
-      <w:r>
-        <w:rPr>
-          <w:rStyle w:val="SubtleEmphasis"/>
-          <w:i w:val="0"/>
-          <w:iCs w:val="0"/>
-          <w:color w:val="auto"/>
-        </w:rPr>
-        <w:t xml:space="preserve"> of agents </w:t>
-      </w:r>
-      <w:r>
-        <w:rPr>
-          <w:rStyle w:val="SubtleEmphasis"/>
-          <w:i w:val="0"/>
-          <w:iCs w:val="0"/>
-          <w:color w:val="auto"/>
-        </w:rPr>
-        <w:t>not overlapping and avoiding walls</w:t>
-      </w:r>
-      <w:r>
-        <w:rPr>
-          <w:rStyle w:val="SubtleEmphasis"/>
-          <w:i w:val="0"/>
-          <w:iCs w:val="0"/>
-          <w:color w:val="auto"/>
-        </w:rPr>
-        <w:t>, and regarding tactical analysis by adding a predator agent that prey agents have to use tactical analysis to evade</w:t>
-      </w:r>
-      <w:r>
-        <w:rPr>
-          <w:rStyle w:val="SubtleEmphasis"/>
-          <w:i w:val="0"/>
-          <w:iCs w:val="0"/>
-          <w:color w:val="auto"/>
-        </w:rPr>
-        <w:t>.</w:t>
       </w:r>
     </w:p>
     <w:p>
@@ -8138,31 +7340,18 @@
         </w:tabs>
       </w:pPr>
       <w:r>
-        <w:t>Task 12: Test. In this task’s pass-level content, I demonstrate my learning</w:t>
-      </w:r>
-      <w:r>
-        <w:t xml:space="preserve"> and understanding</w:t>
-      </w:r>
-      <w:r>
-        <w:t xml:space="preserve"> regarding </w:t>
-      </w:r>
-      <w:r>
-        <w:t xml:space="preserve">GOB by </w:t>
-      </w:r>
-      <w:r>
-        <w:t>discussing the concepts of game balance and player bias, answering question 2 and discussing biases players will have for particular strategies in pursuit of in-game goals. I also discuss</w:t>
-      </w:r>
-      <w:r>
-        <w:t xml:space="preserve"> </w:t>
-      </w:r>
-      <w:r>
-        <w:t>the concepts of strategy and tactics, answering question 6 and outlining the difference between the two, providing examples of each in existing games</w:t>
-      </w:r>
-      <w:r>
-        <w:t xml:space="preserve"> of how tactics are used to meet the underlying goals of a strategy in a given environment</w:t>
-      </w:r>
-      <w:r>
-        <w:t>.</w:t>
+        <w:t>Task 22 (Credit)</w:t>
+      </w:r>
+    </w:p>
+    <w:p>
+      <w:pPr>
+        <w:tabs>
+          <w:tab w:val="left" w:pos="1477"/>
+        </w:tabs>
+        <w:jc w:val="both"/>
+      </w:pPr>
+      <w:r>
+        <w:t>To demonstrate my distinction-level learning, proficiency and achievement regarding ILO 3: Force-Based Agent Movement, I have included in my portfolio the following tasks:</w:t>
       </w:r>
     </w:p>
     <w:p>
@@ -8175,9 +7364,757 @@
         <w:tabs>
           <w:tab w:val="left" w:pos="1477"/>
         </w:tabs>
-      </w:pPr>
-      <w:r>
-        <w:t>Task 19 (Credit)</w:t>
+        <w:rPr>
+          <w:rStyle w:val="SubtleEmphasis"/>
+          <w:i w:val="0"/>
+          <w:iCs w:val="0"/>
+          <w:color w:val="auto"/>
+        </w:rPr>
+      </w:pPr>
+      <w:r>
+        <w:t xml:space="preserve">Task 21 (Distinction) </w:t>
+      </w:r>
+    </w:p>
+    <w:p>
+      <w:pPr>
+        <w:pStyle w:val="Heading2"/>
+        <w:jc w:val="both"/>
+      </w:pPr>
+      <w:r>
+        <w:t xml:space="preserve">ILO 4: </w:t>
+      </w:r>
+      <w:r>
+        <w:t>Goals and Planning Actions</w:t>
+      </w:r>
+    </w:p>
+    <w:p>
+      <w:pPr>
+        <w:jc w:val="both"/>
+        <w:rPr>
+          <w:rStyle w:val="SubtleEmphasis"/>
+          <w:color w:val="auto"/>
+        </w:rPr>
+      </w:pPr>
+      <w:r>
+        <w:rPr>
+          <w:i/>
+          <w:iCs/>
+          <w:lang w:val="en-US"/>
+        </w:rPr>
+        <w:t>“</w:t>
+      </w:r>
+      <w:r>
+        <w:rPr>
+          <w:i/>
+          <w:iCs/>
+          <w:lang w:val="en-US"/>
+        </w:rPr>
+        <w:t>Create agents that are capable of planning actions in order to achieve goals</w:t>
+      </w:r>
+      <w:r>
+        <w:rPr>
+          <w:rStyle w:val="SubtleEmphasis"/>
+          <w:color w:val="auto"/>
+        </w:rPr>
+        <w:t>.</w:t>
+      </w:r>
+      <w:r>
+        <w:rPr>
+          <w:rStyle w:val="SubtleEmphasis"/>
+          <w:color w:val="auto"/>
+        </w:rPr>
+        <w:t>”</w:t>
+      </w:r>
+    </w:p>
+    <w:p>
+      <w:pPr>
+        <w:jc w:val="both"/>
+        <w:rPr>
+          <w:rStyle w:val="SubtleEmphasis"/>
+          <w:i w:val="0"/>
+          <w:iCs w:val="0"/>
+          <w:color w:val="FF0000"/>
+        </w:rPr>
+      </w:pPr>
+      <w:r>
+        <w:rPr>
+          <w:rStyle w:val="SubtleEmphasis"/>
+          <w:i w:val="0"/>
+          <w:iCs w:val="0"/>
+          <w:color w:val="FF0000"/>
+        </w:rPr>
+        <w:t>Describe what you have included in your portfolio that demonstrates your ability in relation to this outcome.</w:t>
+      </w:r>
+    </w:p>
+    <w:p>
+      <w:pPr>
+        <w:jc w:val="both"/>
+        <w:rPr>
+          <w:rStyle w:val="SubtleEmphasis"/>
+          <w:i w:val="0"/>
+          <w:iCs w:val="0"/>
+          <w:color w:val="FF0000"/>
+        </w:rPr>
+      </w:pPr>
+      <w:r>
+        <w:rPr>
+          <w:rStyle w:val="SubtleEmphasis"/>
+          <w:i w:val="0"/>
+          <w:iCs w:val="0"/>
+          <w:color w:val="FF0000"/>
+        </w:rPr>
+        <w:t></w:t>
+      </w:r>
+      <w:r>
+        <w:rPr>
+          <w:rStyle w:val="SubtleEmphasis"/>
+          <w:i w:val="0"/>
+          <w:iCs w:val="0"/>
+          <w:color w:val="FF0000"/>
+        </w:rPr>
+        <w:tab/>
+        <w:t xml:space="preserve">Pass: Working implementations / demonstrations from the spike work. </w:t>
+      </w:r>
+    </w:p>
+    <w:p>
+      <w:pPr>
+        <w:jc w:val="both"/>
+        <w:rPr>
+          <w:rStyle w:val="SubtleEmphasis"/>
+          <w:i w:val="0"/>
+          <w:iCs w:val="0"/>
+          <w:color w:val="FF0000"/>
+        </w:rPr>
+      </w:pPr>
+      <w:r>
+        <w:rPr>
+          <w:rStyle w:val="SubtleEmphasis"/>
+          <w:i w:val="0"/>
+          <w:iCs w:val="0"/>
+          <w:color w:val="FF0000"/>
+        </w:rPr>
+        <w:t></w:t>
+      </w:r>
+      <w:r>
+        <w:rPr>
+          <w:rStyle w:val="SubtleEmphasis"/>
+          <w:i w:val="0"/>
+          <w:iCs w:val="0"/>
+          <w:color w:val="FF0000"/>
+        </w:rPr>
+        <w:tab/>
+        <w:t>Credit. Additional work that extends the core spike work features</w:t>
+      </w:r>
+    </w:p>
+    <w:p>
+      <w:pPr>
+        <w:jc w:val="both"/>
+        <w:rPr>
+          <w:rStyle w:val="SubtleEmphasis"/>
+          <w:i w:val="0"/>
+          <w:iCs w:val="0"/>
+          <w:color w:val="FF0000"/>
+        </w:rPr>
+      </w:pPr>
+      <w:r>
+        <w:rPr>
+          <w:rStyle w:val="SubtleEmphasis"/>
+          <w:i w:val="0"/>
+          <w:iCs w:val="0"/>
+          <w:color w:val="FF0000"/>
+        </w:rPr>
+        <w:t></w:t>
+      </w:r>
+      <w:r>
+        <w:rPr>
+          <w:rStyle w:val="SubtleEmphasis"/>
+          <w:i w:val="0"/>
+          <w:iCs w:val="0"/>
+          <w:color w:val="FF0000"/>
+        </w:rPr>
+        <w:tab/>
+        <w:t>Distinction, High Distinction: relate to your project and/or research</w:t>
+      </w:r>
+    </w:p>
+    <w:p>
+      <w:pPr>
+        <w:tabs>
+          <w:tab w:val="left" w:pos="1477"/>
+        </w:tabs>
+        <w:jc w:val="both"/>
+      </w:pPr>
+      <w:r>
+        <w:t>To demonstrate my learning</w:t>
+      </w:r>
+      <w:r>
+        <w:t xml:space="preserve">, </w:t>
+      </w:r>
+      <w:r>
+        <w:t>proficiency</w:t>
+      </w:r>
+      <w:r>
+        <w:t xml:space="preserve"> and achievement regarding </w:t>
+      </w:r>
+      <w:r>
+        <w:t>ILO 4: Goals and Planning Actions, I have included in my portfolio the following tasks:</w:t>
+      </w:r>
+    </w:p>
+    <w:p>
+      <w:pPr>
+        <w:pStyle w:val="ListParagraph"/>
+        <w:numPr>
+          <w:ilvl w:val="0"/>
+          <w:numId w:val="14"/>
+        </w:numPr>
+        <w:rPr>
+          <w:rStyle w:val="SubtleEmphasis"/>
+          <w:i w:val="0"/>
+          <w:iCs w:val="0"/>
+          <w:color w:val="auto"/>
+        </w:rPr>
+      </w:pPr>
+      <w:r>
+        <w:rPr>
+          <w:rStyle w:val="SubtleEmphasis"/>
+          <w:i w:val="0"/>
+          <w:iCs w:val="0"/>
+          <w:color w:val="auto"/>
+        </w:rPr>
+        <w:t>Task 4</w:t>
+      </w:r>
+      <w:r>
+        <w:rPr>
+          <w:rStyle w:val="SubtleEmphasis"/>
+          <w:i w:val="0"/>
+          <w:iCs w:val="0"/>
+          <w:color w:val="auto"/>
+        </w:rPr>
+        <w:t xml:space="preserve"> (Spike): Goal-Oriented Behaviour. In this spike</w:t>
+      </w:r>
+      <w:r>
+        <w:rPr>
+          <w:rStyle w:val="SubtleEmphasis"/>
+          <w:i w:val="0"/>
+          <w:iCs w:val="0"/>
+          <w:color w:val="auto"/>
+        </w:rPr>
+        <w:t>’s pass-level content</w:t>
+      </w:r>
+      <w:r>
+        <w:rPr>
+          <w:rStyle w:val="SubtleEmphasis"/>
+          <w:i w:val="0"/>
+          <w:iCs w:val="0"/>
+          <w:color w:val="auto"/>
+        </w:rPr>
+        <w:t>, I demonstrate my learning regarding goal-oriented behaviour (GOB) achieved through simple goal insistence (SGI)</w:t>
+      </w:r>
+      <w:r>
+        <w:rPr>
+          <w:rStyle w:val="SubtleEmphasis"/>
+          <w:i w:val="0"/>
+          <w:iCs w:val="0"/>
+          <w:color w:val="auto"/>
+        </w:rPr>
+        <w:t xml:space="preserve"> by</w:t>
+      </w:r>
+      <w:r>
+        <w:rPr>
+          <w:rStyle w:val="SubtleEmphasis"/>
+          <w:i w:val="0"/>
+          <w:iCs w:val="0"/>
+          <w:color w:val="auto"/>
+        </w:rPr>
+        <w:t xml:space="preserve"> implementing</w:t>
+      </w:r>
+      <w:r>
+        <w:rPr>
+          <w:rStyle w:val="SubtleEmphasis"/>
+          <w:i w:val="0"/>
+          <w:iCs w:val="0"/>
+          <w:color w:val="auto"/>
+        </w:rPr>
+        <w:t xml:space="preserve"> basic</w:t>
+      </w:r>
+      <w:r>
+        <w:rPr>
+          <w:rStyle w:val="SubtleEmphasis"/>
+          <w:i w:val="0"/>
+          <w:iCs w:val="0"/>
+          <w:color w:val="auto"/>
+        </w:rPr>
+        <w:t xml:space="preserve"> GOB and SGI, and discussing some limits of SGI.</w:t>
+      </w:r>
+      <w:r>
+        <w:rPr>
+          <w:rStyle w:val="SubtleEmphasis"/>
+          <w:i w:val="0"/>
+          <w:iCs w:val="0"/>
+          <w:color w:val="auto"/>
+        </w:rPr>
+        <w:t xml:space="preserve"> </w:t>
+      </w:r>
+    </w:p>
+    <w:p>
+      <w:pPr>
+        <w:pStyle w:val="ListParagraph"/>
+        <w:numPr>
+          <w:ilvl w:val="0"/>
+          <w:numId w:val="14"/>
+        </w:numPr>
+        <w:rPr>
+          <w:rStyle w:val="SubtleEmphasis"/>
+          <w:i w:val="0"/>
+          <w:iCs w:val="0"/>
+          <w:color w:val="auto"/>
+        </w:rPr>
+      </w:pPr>
+      <w:r>
+        <w:rPr>
+          <w:rStyle w:val="SubtleEmphasis"/>
+          <w:i w:val="0"/>
+          <w:iCs w:val="0"/>
+          <w:color w:val="auto"/>
+        </w:rPr>
+        <w:t>Task 5</w:t>
+      </w:r>
+      <w:r>
+        <w:rPr>
+          <w:rStyle w:val="SubtleEmphasis"/>
+          <w:i w:val="0"/>
+          <w:iCs w:val="0"/>
+          <w:color w:val="auto"/>
+        </w:rPr>
+        <w:t xml:space="preserve">: PlanetWars Bots. In this </w:t>
+      </w:r>
+      <w:r>
+        <w:rPr>
+          <w:rStyle w:val="SubtleEmphasis"/>
+          <w:i w:val="0"/>
+          <w:iCs w:val="0"/>
+          <w:color w:val="auto"/>
+        </w:rPr>
+        <w:t>task’s pass-level content</w:t>
+      </w:r>
+      <w:r>
+        <w:rPr>
+          <w:rStyle w:val="SubtleEmphasis"/>
+          <w:i w:val="0"/>
+          <w:iCs w:val="0"/>
+          <w:color w:val="auto"/>
+        </w:rPr>
+        <w:t>, I demonstrate my learning and growing proficiency regarding GOB, writing pseudocode for and implementing several simple bots to compete in PlanetWars</w:t>
+      </w:r>
+      <w:r>
+        <w:rPr>
+          <w:rStyle w:val="SubtleEmphasis"/>
+          <w:i w:val="0"/>
+          <w:iCs w:val="0"/>
+          <w:color w:val="auto"/>
+        </w:rPr>
+        <w:t xml:space="preserve"> simulations</w:t>
+      </w:r>
+      <w:r>
+        <w:rPr>
+          <w:rStyle w:val="SubtleEmphasis"/>
+          <w:i w:val="0"/>
+          <w:iCs w:val="0"/>
+          <w:color w:val="auto"/>
+        </w:rPr>
+        <w:t>.</w:t>
+      </w:r>
+    </w:p>
+    <w:p>
+      <w:pPr>
+        <w:pStyle w:val="ListParagraph"/>
+        <w:numPr>
+          <w:ilvl w:val="0"/>
+          <w:numId w:val="14"/>
+        </w:numPr>
+        <w:rPr>
+          <w:rStyle w:val="SubtleEmphasis"/>
+          <w:i w:val="0"/>
+          <w:iCs w:val="0"/>
+          <w:color w:val="auto"/>
+        </w:rPr>
+      </w:pPr>
+      <w:r>
+        <w:rPr>
+          <w:rStyle w:val="SubtleEmphasis"/>
+          <w:i w:val="0"/>
+          <w:iCs w:val="0"/>
+          <w:color w:val="auto"/>
+        </w:rPr>
+        <w:lastRenderedPageBreak/>
+        <w:t>Task 6</w:t>
+      </w:r>
+      <w:r>
+        <w:rPr>
+          <w:rStyle w:val="SubtleEmphasis"/>
+          <w:i w:val="0"/>
+          <w:iCs w:val="0"/>
+          <w:color w:val="auto"/>
+        </w:rPr>
+        <w:t>: Graphs, Search and Rules. In this task’s pass-level content, I demonstrate my learning</w:t>
+      </w:r>
+      <w:r>
+        <w:rPr>
+          <w:rStyle w:val="SubtleEmphasis"/>
+          <w:i w:val="0"/>
+          <w:iCs w:val="0"/>
+          <w:color w:val="auto"/>
+        </w:rPr>
+        <w:t xml:space="preserve"> regarding GOB</w:t>
+      </w:r>
+      <w:r>
+        <w:rPr>
+          <w:rStyle w:val="SubtleEmphasis"/>
+          <w:i w:val="0"/>
+          <w:iCs w:val="0"/>
+          <w:color w:val="auto"/>
+        </w:rPr>
+        <w:t xml:space="preserve"> by completing and running simulations of the Towers of Hanoi and Water Jugs problems,</w:t>
+      </w:r>
+      <w:r>
+        <w:rPr>
+          <w:rStyle w:val="SubtleEmphasis"/>
+          <w:i w:val="0"/>
+          <w:iCs w:val="0"/>
+          <w:color w:val="auto"/>
+        </w:rPr>
+        <w:t xml:space="preserve"> searching graphs to plan a sequence of actions to achieve a desired goal</w:t>
+      </w:r>
+      <w:r>
+        <w:rPr>
+          <w:rStyle w:val="SubtleEmphasis"/>
+          <w:i w:val="0"/>
+          <w:iCs w:val="0"/>
+          <w:color w:val="auto"/>
+        </w:rPr>
+        <w:t>.</w:t>
+      </w:r>
+    </w:p>
+    <w:p>
+      <w:pPr>
+        <w:pStyle w:val="ListParagraph"/>
+        <w:numPr>
+          <w:ilvl w:val="0"/>
+          <w:numId w:val="14"/>
+        </w:numPr>
+        <w:rPr>
+          <w:rStyle w:val="SubtleEmphasis"/>
+          <w:i w:val="0"/>
+          <w:iCs w:val="0"/>
+          <w:color w:val="auto"/>
+        </w:rPr>
+      </w:pPr>
+      <w:r>
+        <w:rPr>
+          <w:rStyle w:val="SubtleEmphasis"/>
+          <w:i w:val="0"/>
+          <w:iCs w:val="0"/>
+          <w:color w:val="auto"/>
+        </w:rPr>
+        <w:t>Task 7</w:t>
+      </w:r>
+      <w:r>
+        <w:rPr>
+          <w:rStyle w:val="SubtleEmphasis"/>
+          <w:i w:val="0"/>
+          <w:iCs w:val="0"/>
+          <w:color w:val="auto"/>
+        </w:rPr>
+        <w:t xml:space="preserve"> (Spike): Tactical Analysis with PlanetWars. In this task’s pass-level content, I demonstrate my learning and proficiency with GOB achieved through tactical analysis, by developing GOB bots for the PlanetWars simulation, that use simple and complex tactical analysis to inform their decisions, and comparing their success rates across a number of PlanetWars maps. </w:t>
+      </w:r>
+    </w:p>
+    <w:p>
+      <w:pPr>
+        <w:pStyle w:val="ListParagraph"/>
+        <w:numPr>
+          <w:ilvl w:val="0"/>
+          <w:numId w:val="14"/>
+        </w:numPr>
+        <w:rPr>
+          <w:rStyle w:val="SubtleEmphasis"/>
+          <w:i w:val="0"/>
+          <w:iCs w:val="0"/>
+          <w:color w:val="auto"/>
+        </w:rPr>
+      </w:pPr>
+      <w:r>
+        <w:rPr>
+          <w:rStyle w:val="SubtleEmphasis"/>
+          <w:i w:val="0"/>
+          <w:iCs w:val="0"/>
+          <w:color w:val="auto"/>
+        </w:rPr>
+        <w:t>Task 10</w:t>
+      </w:r>
+      <w:r>
+        <w:rPr>
+          <w:rStyle w:val="SubtleEmphasis"/>
+          <w:i w:val="0"/>
+          <w:iCs w:val="0"/>
+          <w:color w:val="auto"/>
+        </w:rPr>
+        <w:t xml:space="preserve"> (Spike): Tactical Steering. In this task’s pass-level content, I demonstrate my learning and proficiency regarding </w:t>
+      </w:r>
+      <w:r>
+        <w:rPr>
+          <w:rStyle w:val="SubtleEmphasis"/>
+          <w:i w:val="0"/>
+          <w:iCs w:val="0"/>
+          <w:color w:val="auto"/>
+        </w:rPr>
+        <w:t>GOB by having prey agents use tactical analysis to further their goal of evading the predator agent</w:t>
+      </w:r>
+      <w:r>
+        <w:rPr>
+          <w:rStyle w:val="SubtleEmphasis"/>
+          <w:i w:val="0"/>
+          <w:iCs w:val="0"/>
+          <w:color w:val="auto"/>
+        </w:rPr>
+        <w:t>.</w:t>
+      </w:r>
+    </w:p>
+    <w:p>
+      <w:pPr>
+        <w:pStyle w:val="ListParagraph"/>
+        <w:numPr>
+          <w:ilvl w:val="0"/>
+          <w:numId w:val="14"/>
+        </w:numPr>
+        <w:rPr>
+          <w:rStyle w:val="SubtleEmphasis"/>
+          <w:i w:val="0"/>
+          <w:iCs w:val="0"/>
+          <w:color w:val="auto"/>
+        </w:rPr>
+      </w:pPr>
+      <w:r>
+        <w:rPr>
+          <w:rStyle w:val="SubtleEmphasis"/>
+          <w:i w:val="0"/>
+          <w:iCs w:val="0"/>
+          <w:color w:val="auto"/>
+        </w:rPr>
+        <w:t>Task 11</w:t>
+      </w:r>
+      <w:r>
+        <w:rPr>
+          <w:rStyle w:val="SubtleEmphasis"/>
+          <w:i w:val="0"/>
+          <w:iCs w:val="0"/>
+          <w:color w:val="auto"/>
+        </w:rPr>
+        <w:t xml:space="preserve"> (Spike): Emergent Group Behaviour. In this task’s pass-level content, I demonstrate my learning and proficiency regarding </w:t>
+      </w:r>
+      <w:r>
+        <w:rPr>
+          <w:rStyle w:val="SubtleEmphasis"/>
+          <w:i w:val="0"/>
+          <w:iCs w:val="0"/>
+          <w:color w:val="auto"/>
+        </w:rPr>
+        <w:t>GOB by implementing force-based movement behaviours that facilitate the goal of agents moving in groups, and using tactical analysis while prioritising and weighting those movement behaviours to best address the agent’s (prioritised) goals</w:t>
+      </w:r>
+      <w:r>
+        <w:rPr>
+          <w:rStyle w:val="SubtleEmphasis"/>
+          <w:i w:val="0"/>
+          <w:iCs w:val="0"/>
+          <w:color w:val="auto"/>
+        </w:rPr>
+        <w:t>.</w:t>
+      </w:r>
+    </w:p>
+    <w:p>
+      <w:pPr>
+        <w:pStyle w:val="ListParagraph"/>
+        <w:numPr>
+          <w:ilvl w:val="0"/>
+          <w:numId w:val="14"/>
+        </w:numPr>
+        <w:tabs>
+          <w:tab w:val="left" w:pos="1477"/>
+        </w:tabs>
+        <w:rPr>
+          <w:rStyle w:val="SubtleEmphasis"/>
+          <w:i w:val="0"/>
+          <w:iCs w:val="0"/>
+          <w:color w:val="auto"/>
+        </w:rPr>
+      </w:pPr>
+      <w:r>
+        <w:t xml:space="preserve">Task 14 (Spike): Agent Marksmanship. In this task’s pass-level content, I demonstrate my learning and proficiency regarding </w:t>
+      </w:r>
+      <w:r>
+        <w:t>GOB</w:t>
+      </w:r>
+      <w:r>
+        <w:t>,</w:t>
+      </w:r>
+      <w:r>
+        <w:t xml:space="preserve"> </w:t>
+      </w:r>
+      <w:r>
+        <w:t xml:space="preserve">tactical analysis and planning </w:t>
+      </w:r>
+      <w:r>
+        <w:t xml:space="preserve">by implementing </w:t>
+      </w:r>
+      <w:r>
+        <w:t xml:space="preserve">weapons and </w:t>
+      </w:r>
+      <w:r>
+        <w:t xml:space="preserve">predictive targeting </w:t>
+      </w:r>
+      <w:r>
+        <w:t xml:space="preserve">to further agents’ goals of </w:t>
+      </w:r>
+      <w:r>
+        <w:t>attacking and accurately shooting enemy agents</w:t>
+      </w:r>
+      <w:r>
+        <w:t>.</w:t>
+      </w:r>
+    </w:p>
+    <w:p>
+      <w:pPr>
+        <w:pStyle w:val="ListParagraph"/>
+        <w:numPr>
+          <w:ilvl w:val="0"/>
+          <w:numId w:val="14"/>
+        </w:numPr>
+        <w:tabs>
+          <w:tab w:val="left" w:pos="1477"/>
+        </w:tabs>
+      </w:pPr>
+      <w:r>
+        <w:t xml:space="preserve">Task 15 (Spike): Soldier on Patrol. In this task’s pass-level content, I demonstrate my learning and proficiency regarding </w:t>
+      </w:r>
+      <w:r>
+        <w:t>GOB and tactical analysis</w:t>
+      </w:r>
+      <w:r>
+        <w:t xml:space="preserve"> by </w:t>
+      </w:r>
+      <w:r>
+        <w:t>using tactical analysis to inform agents’ switches between states that control low-level behaviours to pursue various goals</w:t>
+      </w:r>
+      <w:r>
+        <w:t>.</w:t>
+      </w:r>
+    </w:p>
+    <w:p>
+      <w:pPr>
+        <w:pStyle w:val="ListParagraph"/>
+        <w:numPr>
+          <w:ilvl w:val="0"/>
+          <w:numId w:val="14"/>
+        </w:numPr>
+        <w:tabs>
+          <w:tab w:val="left" w:pos="1477"/>
+        </w:tabs>
+        <w:rPr>
+          <w:rStyle w:val="SubtleEmphasis"/>
+          <w:i w:val="0"/>
+          <w:iCs w:val="0"/>
+          <w:color w:val="auto"/>
+        </w:rPr>
+      </w:pPr>
+      <w:r>
+        <w:t xml:space="preserve">Task 16 (Spike): Goal-Oriented Action Planning. In this task’s pass-level content, I demonstrate </w:t>
+      </w:r>
+      <w:r>
+        <w:t>learning regarding GOB and planning actions by having agents, under certain conditions, record that they observed something or were doing something, and planning to return to it, barring any timeouts</w:t>
+      </w:r>
+      <w:r>
+        <w:t>.</w:t>
+      </w:r>
+      <w:r>
+        <w:t xml:space="preserve"> I also demonstrate proficiency regarding tactical analysis, as it is used to inform the decisions and planning mentioned above.</w:t>
+      </w:r>
+    </w:p>
+    <w:p>
+      <w:pPr>
+        <w:pStyle w:val="ListParagraph"/>
+        <w:numPr>
+          <w:ilvl w:val="0"/>
+          <w:numId w:val="14"/>
+        </w:numPr>
+        <w:rPr>
+          <w:rStyle w:val="SubtleEmphasis"/>
+          <w:i w:val="0"/>
+          <w:iCs w:val="0"/>
+          <w:color w:val="auto"/>
+        </w:rPr>
+      </w:pPr>
+      <w:r>
+        <w:rPr>
+          <w:rStyle w:val="SubtleEmphasis"/>
+          <w:i w:val="0"/>
+          <w:iCs w:val="0"/>
+          <w:color w:val="auto"/>
+        </w:rPr>
+        <w:t>Task 16</w:t>
+      </w:r>
+    </w:p>
+    <w:p>
+      <w:pPr>
+        <w:pStyle w:val="ListParagraph"/>
+        <w:numPr>
+          <w:ilvl w:val="0"/>
+          <w:numId w:val="14"/>
+        </w:numPr>
+        <w:rPr>
+          <w:rStyle w:val="SubtleEmphasis"/>
+          <w:i w:val="0"/>
+          <w:iCs w:val="0"/>
+          <w:color w:val="auto"/>
+        </w:rPr>
+      </w:pPr>
+      <w:r>
+        <w:rPr>
+          <w:rStyle w:val="SubtleEmphasis"/>
+          <w:i w:val="0"/>
+          <w:iCs w:val="0"/>
+          <w:color w:val="auto"/>
+        </w:rPr>
+        <w:t>Task 17</w:t>
+      </w:r>
+    </w:p>
+    <w:p>
+      <w:pPr>
+        <w:pStyle w:val="ListParagraph"/>
+        <w:numPr>
+          <w:ilvl w:val="0"/>
+          <w:numId w:val="14"/>
+        </w:numPr>
+        <w:rPr>
+          <w:rStyle w:val="SubtleEmphasis"/>
+          <w:i w:val="0"/>
+          <w:iCs w:val="0"/>
+          <w:color w:val="auto"/>
+        </w:rPr>
+      </w:pPr>
+      <w:r>
+        <w:rPr>
+          <w:rStyle w:val="SubtleEmphasis"/>
+          <w:i w:val="0"/>
+          <w:iCs w:val="0"/>
+          <w:color w:val="auto"/>
+        </w:rPr>
+        <w:t>Task 18</w:t>
+      </w:r>
+    </w:p>
+    <w:p>
+      <w:pPr>
+        <w:jc w:val="both"/>
+      </w:pPr>
+      <w:r>
+        <w:t>To demonstrate my credit-level learning, proficiency and achievement regarding ILO 4: Goals and Planning Actions, I have included in my portfolio the following tasks:</w:t>
       </w:r>
     </w:p>
     <w:p>
@@ -8192,10 +8129,295 @@
         </w:tabs>
       </w:pPr>
       <w:r>
-        <w:t>Task 20 (Credit)</w:t>
-      </w:r>
-      <w:r>
+        <w:t>Task 4 (Spike): Goal-Oriented Behaviour. In this spike’s credit-level content, I demonstrate my learning regarding GOB and SGI by converting the procedural, pass-level version of this program into an object-oriented (OO) version, and discussing the pros and cons OO programming affords in this context.</w:t>
+      </w:r>
+    </w:p>
+    <w:p>
+      <w:pPr>
+        <w:pStyle w:val="ListParagraph"/>
+        <w:numPr>
+          <w:ilvl w:val="0"/>
+          <w:numId w:val="11"/>
+        </w:numPr>
+        <w:rPr>
+          <w:rStyle w:val="SubtleEmphasis"/>
+          <w:i w:val="0"/>
+          <w:iCs w:val="0"/>
+          <w:color w:val="auto"/>
+        </w:rPr>
+      </w:pPr>
+      <w:r>
+        <w:rPr>
+          <w:rStyle w:val="SubtleEmphasis"/>
+          <w:i w:val="0"/>
+          <w:iCs w:val="0"/>
+          <w:color w:val="auto"/>
+        </w:rPr>
+        <w:t>Task 7</w:t>
+      </w:r>
+      <w:r>
+        <w:rPr>
+          <w:rStyle w:val="SubtleEmphasis"/>
+          <w:i w:val="0"/>
+          <w:iCs w:val="0"/>
+          <w:color w:val="auto"/>
+        </w:rPr>
+        <w:t xml:space="preserve"> (Spike): Tactical Analysis with PlanetWars. In this task’s </w:t>
+      </w:r>
+      <w:r>
+        <w:rPr>
+          <w:rStyle w:val="SubtleEmphasis"/>
+          <w:i w:val="0"/>
+          <w:iCs w:val="0"/>
+          <w:color w:val="auto"/>
+        </w:rPr>
+        <w:t>credit</w:t>
+      </w:r>
+      <w:r>
+        <w:rPr>
+          <w:rStyle w:val="SubtleEmphasis"/>
+          <w:i w:val="0"/>
+          <w:iCs w:val="0"/>
+          <w:color w:val="auto"/>
+        </w:rPr>
+        <w:t>-level content, I demonstrate my learning</w:t>
+      </w:r>
+      <w:r>
+        <w:rPr>
+          <w:rStyle w:val="SubtleEmphasis"/>
+          <w:i w:val="0"/>
+          <w:iCs w:val="0"/>
+          <w:color w:val="auto"/>
+        </w:rPr>
+        <w:t xml:space="preserve"> and understanding</w:t>
+      </w:r>
+      <w:r>
+        <w:rPr>
+          <w:rStyle w:val="SubtleEmphasis"/>
+          <w:i w:val="0"/>
+          <w:iCs w:val="0"/>
+          <w:color w:val="auto"/>
+        </w:rPr>
         <w:t xml:space="preserve"> </w:t>
+      </w:r>
+      <w:r>
+        <w:rPr>
+          <w:rStyle w:val="SubtleEmphasis"/>
+          <w:i w:val="0"/>
+          <w:iCs w:val="0"/>
+          <w:color w:val="auto"/>
+        </w:rPr>
+        <w:t>regarding</w:t>
+      </w:r>
+      <w:r>
+        <w:rPr>
+          <w:rStyle w:val="SubtleEmphasis"/>
+          <w:i w:val="0"/>
+          <w:iCs w:val="0"/>
+          <w:color w:val="auto"/>
+        </w:rPr>
+        <w:t xml:space="preserve"> GOB</w:t>
+      </w:r>
+      <w:r>
+        <w:rPr>
+          <w:rStyle w:val="SubtleEmphasis"/>
+          <w:i w:val="0"/>
+          <w:iCs w:val="0"/>
+          <w:color w:val="auto"/>
+        </w:rPr>
+        <w:t xml:space="preserve"> and tactical analysis by discussing further information that could be used for tactical analysis in the simulation, and the implications of PlanetWars’ fog of war regarding tactical analysis, and of symmetrical versus asymmetrical maps regarding game bias and balance</w:t>
+      </w:r>
+      <w:r>
+        <w:rPr>
+          <w:rStyle w:val="SubtleEmphasis"/>
+          <w:i w:val="0"/>
+          <w:iCs w:val="0"/>
+          <w:color w:val="auto"/>
+        </w:rPr>
+        <w:t>.</w:t>
+      </w:r>
+    </w:p>
+    <w:p>
+      <w:pPr>
+        <w:pStyle w:val="ListParagraph"/>
+        <w:numPr>
+          <w:ilvl w:val="0"/>
+          <w:numId w:val="11"/>
+        </w:numPr>
+        <w:rPr>
+          <w:rStyle w:val="SubtleEmphasis"/>
+          <w:i w:val="0"/>
+          <w:iCs w:val="0"/>
+          <w:color w:val="auto"/>
+        </w:rPr>
+      </w:pPr>
+      <w:r>
+        <w:rPr>
+          <w:rStyle w:val="SubtleEmphasis"/>
+          <w:i w:val="0"/>
+          <w:iCs w:val="0"/>
+          <w:color w:val="auto"/>
+        </w:rPr>
+        <w:t>Task 10</w:t>
+      </w:r>
+      <w:r>
+        <w:rPr>
+          <w:rStyle w:val="SubtleEmphasis"/>
+          <w:i w:val="0"/>
+          <w:iCs w:val="0"/>
+          <w:color w:val="auto"/>
+        </w:rPr>
+        <w:t xml:space="preserve"> (Spike): Tactical Steering. In this task’s </w:t>
+      </w:r>
+      <w:r>
+        <w:rPr>
+          <w:rStyle w:val="SubtleEmphasis"/>
+          <w:i w:val="0"/>
+          <w:iCs w:val="0"/>
+          <w:color w:val="auto"/>
+        </w:rPr>
+        <w:t>credit</w:t>
+      </w:r>
+      <w:r>
+        <w:rPr>
+          <w:rStyle w:val="SubtleEmphasis"/>
+          <w:i w:val="0"/>
+          <w:iCs w:val="0"/>
+          <w:color w:val="auto"/>
+        </w:rPr>
+        <w:t xml:space="preserve">-level content, I demonstrate my learning and proficiency regarding GOB by having prey agents use tactical analysis </w:t>
+      </w:r>
+      <w:r>
+        <w:rPr>
+          <w:rStyle w:val="SubtleEmphasis"/>
+          <w:i w:val="0"/>
+          <w:iCs w:val="0"/>
+          <w:color w:val="auto"/>
+        </w:rPr>
+        <w:t>to choose hiding spots from multiple predator agents intelligently, furthering</w:t>
+      </w:r>
+      <w:r>
+        <w:rPr>
+          <w:rStyle w:val="SubtleEmphasis"/>
+          <w:i w:val="0"/>
+          <w:iCs w:val="0"/>
+          <w:color w:val="auto"/>
+        </w:rPr>
+        <w:t xml:space="preserve"> their goal of evading the predator agent</w:t>
+      </w:r>
+      <w:r>
+        <w:rPr>
+          <w:rStyle w:val="SubtleEmphasis"/>
+          <w:i w:val="0"/>
+          <w:iCs w:val="0"/>
+          <w:color w:val="auto"/>
+        </w:rPr>
+        <w:t>s and not being eaten</w:t>
+      </w:r>
+      <w:r>
+        <w:rPr>
+          <w:rStyle w:val="SubtleEmphasis"/>
+          <w:i w:val="0"/>
+          <w:iCs w:val="0"/>
+          <w:color w:val="auto"/>
+        </w:rPr>
+        <w:t>.</w:t>
+      </w:r>
+    </w:p>
+    <w:p>
+      <w:pPr>
+        <w:pStyle w:val="ListParagraph"/>
+        <w:numPr>
+          <w:ilvl w:val="0"/>
+          <w:numId w:val="11"/>
+        </w:numPr>
+        <w:rPr>
+          <w:rStyle w:val="SubtleEmphasis"/>
+          <w:i w:val="0"/>
+          <w:iCs w:val="0"/>
+          <w:color w:val="auto"/>
+        </w:rPr>
+      </w:pPr>
+      <w:r>
+        <w:rPr>
+          <w:rStyle w:val="SubtleEmphasis"/>
+          <w:i w:val="0"/>
+          <w:iCs w:val="0"/>
+          <w:color w:val="auto"/>
+        </w:rPr>
+        <w:t>Task 11</w:t>
+      </w:r>
+      <w:r>
+        <w:rPr>
+          <w:rStyle w:val="SubtleEmphasis"/>
+          <w:i w:val="0"/>
+          <w:iCs w:val="0"/>
+          <w:color w:val="auto"/>
+        </w:rPr>
+        <w:t xml:space="preserve"> (Spike): Emergent Group Behaviour. In this task’s </w:t>
+      </w:r>
+      <w:r>
+        <w:rPr>
+          <w:rStyle w:val="SubtleEmphasis"/>
+          <w:i w:val="0"/>
+          <w:iCs w:val="0"/>
+          <w:color w:val="auto"/>
+        </w:rPr>
+        <w:t>credit</w:t>
+      </w:r>
+      <w:r>
+        <w:rPr>
+          <w:rStyle w:val="SubtleEmphasis"/>
+          <w:i w:val="0"/>
+          <w:iCs w:val="0"/>
+          <w:color w:val="auto"/>
+        </w:rPr>
+        <w:t>-level content, I demonstrate my learning and proficiency regarding GOB by implementing force-based movement behaviour that facilitate the goal</w:t>
+      </w:r>
+      <w:r>
+        <w:rPr>
+          <w:rStyle w:val="SubtleEmphasis"/>
+          <w:i w:val="0"/>
+          <w:iCs w:val="0"/>
+          <w:color w:val="auto"/>
+        </w:rPr>
+        <w:t>s</w:t>
+      </w:r>
+      <w:r>
+        <w:rPr>
+          <w:rStyle w:val="SubtleEmphasis"/>
+          <w:i w:val="0"/>
+          <w:iCs w:val="0"/>
+          <w:color w:val="auto"/>
+        </w:rPr>
+        <w:t xml:space="preserve"> of agents </w:t>
+      </w:r>
+      <w:r>
+        <w:rPr>
+          <w:rStyle w:val="SubtleEmphasis"/>
+          <w:i w:val="0"/>
+          <w:iCs w:val="0"/>
+          <w:color w:val="auto"/>
+        </w:rPr>
+        <w:t>not overlapping and avoiding walls</w:t>
+      </w:r>
+      <w:r>
+        <w:rPr>
+          <w:rStyle w:val="SubtleEmphasis"/>
+          <w:i w:val="0"/>
+          <w:iCs w:val="0"/>
+          <w:color w:val="auto"/>
+        </w:rPr>
+        <w:t>, and regarding tactical analysis by adding a predator agent that prey agents have to use tactical analysis to evade</w:t>
+      </w:r>
+      <w:r>
+        <w:rPr>
+          <w:rStyle w:val="SubtleEmphasis"/>
+          <w:i w:val="0"/>
+          <w:iCs w:val="0"/>
+          <w:color w:val="auto"/>
+        </w:rPr>
+        <w:t>.</w:t>
       </w:r>
     </w:p>
     <w:p>
@@ -8210,18 +8432,31 @@
         </w:tabs>
       </w:pPr>
       <w:r>
-        <w:t>Task 22 (Credit)</w:t>
-      </w:r>
-    </w:p>
-    <w:p>
-      <w:pPr>
-        <w:tabs>
-          <w:tab w:val="left" w:pos="1477"/>
-        </w:tabs>
-        <w:jc w:val="both"/>
-      </w:pPr>
-      <w:r>
-        <w:t>To demonstrate my distinction-level learning, proficiency and achievement regarding ILO 4: Goals and Planning Actions, I have included in my portfolio the following tasks:</w:t>
+        <w:t>Task 12: Test. In this task’s pass-level content, I demonstrate my learning</w:t>
+      </w:r>
+      <w:r>
+        <w:t xml:space="preserve"> and understanding</w:t>
+      </w:r>
+      <w:r>
+        <w:t xml:space="preserve"> regarding </w:t>
+      </w:r>
+      <w:r>
+        <w:t xml:space="preserve">GOB by </w:t>
+      </w:r>
+      <w:r>
+        <w:t>discussing the concepts of game balance and player bias, answering question 2 and discussing biases players will have for particular strategies in pursuit of in-game goals. I also discuss</w:t>
+      </w:r>
+      <w:r>
+        <w:t xml:space="preserve"> </w:t>
+      </w:r>
+      <w:r>
+        <w:t>the concepts of strategy and tactics, answering question 6 and outlining the difference between the two, providing examples of each in existing games</w:t>
+      </w:r>
+      <w:r>
+        <w:t xml:space="preserve"> of how tactics are used to meet the underlying goals of a strategy in a given environment</w:t>
+      </w:r>
+      <w:r>
+        <w:t>.</w:t>
       </w:r>
     </w:p>
     <w:p>
@@ -8234,6 +8469,108 @@
         <w:tabs>
           <w:tab w:val="left" w:pos="1477"/>
         </w:tabs>
+      </w:pPr>
+      <w:r>
+        <w:t xml:space="preserve">Task 14 (Spike): Agent Marksmanship. In this task’s </w:t>
+      </w:r>
+      <w:r>
+        <w:t>credit</w:t>
+      </w:r>
+      <w:r>
+        <w:t xml:space="preserve">-level content, I demonstrate my learning and proficiency regarding GOB and tactical analysis by implementing </w:t>
+      </w:r>
+      <w:r>
+        <w:t>weapons that force agents to account for their range, and adapting object-avoidance behaviour to help agents evade nearby, slow projectiles</w:t>
+      </w:r>
+      <w:r>
+        <w:t xml:space="preserve">. </w:t>
+      </w:r>
+    </w:p>
+    <w:p>
+      <w:pPr>
+        <w:pStyle w:val="ListParagraph"/>
+        <w:numPr>
+          <w:ilvl w:val="0"/>
+          <w:numId w:val="11"/>
+        </w:numPr>
+        <w:tabs>
+          <w:tab w:val="left" w:pos="1477"/>
+        </w:tabs>
+      </w:pPr>
+      <w:r>
+        <w:lastRenderedPageBreak/>
+        <w:t>Task 16 (Spike): Goal-Oriented Action Planning. In this task’s pass-level content, I implement further agent states and tactical analysis-based decision making that could have been completed as an extension to Task 15 (Spike): Soldier on Patrol, thereby demonstrating credit-level understanding and proficiency regarding GOB and tactical analysis.</w:t>
+      </w:r>
+    </w:p>
+    <w:p>
+      <w:pPr>
+        <w:pStyle w:val="ListParagraph"/>
+        <w:numPr>
+          <w:ilvl w:val="0"/>
+          <w:numId w:val="11"/>
+        </w:numPr>
+        <w:tabs>
+          <w:tab w:val="left" w:pos="1477"/>
+        </w:tabs>
+      </w:pPr>
+      <w:r>
+        <w:t>Task 19 (Credit)</w:t>
+      </w:r>
+    </w:p>
+    <w:p>
+      <w:pPr>
+        <w:pStyle w:val="ListParagraph"/>
+        <w:numPr>
+          <w:ilvl w:val="0"/>
+          <w:numId w:val="11"/>
+        </w:numPr>
+        <w:tabs>
+          <w:tab w:val="left" w:pos="1477"/>
+        </w:tabs>
+      </w:pPr>
+      <w:r>
+        <w:t>Task 20 (Credit)</w:t>
+      </w:r>
+      <w:r>
+        <w:t xml:space="preserve"> </w:t>
+      </w:r>
+    </w:p>
+    <w:p>
+      <w:pPr>
+        <w:pStyle w:val="ListParagraph"/>
+        <w:numPr>
+          <w:ilvl w:val="0"/>
+          <w:numId w:val="11"/>
+        </w:numPr>
+        <w:tabs>
+          <w:tab w:val="left" w:pos="1477"/>
+        </w:tabs>
+      </w:pPr>
+      <w:r>
+        <w:t>Task 22 (Credit)</w:t>
+      </w:r>
+    </w:p>
+    <w:p>
+      <w:pPr>
+        <w:tabs>
+          <w:tab w:val="left" w:pos="1477"/>
+        </w:tabs>
+        <w:jc w:val="both"/>
+      </w:pPr>
+      <w:r>
+        <w:t>To demonstrate my distinction-level learning, proficiency and achievement regarding ILO 4: Goals and Planning Actions, I have included in my portfolio the following tasks:</w:t>
+      </w:r>
+    </w:p>
+    <w:p>
+      <w:pPr>
+        <w:pStyle w:val="ListParagraph"/>
+        <w:numPr>
+          <w:ilvl w:val="0"/>
+          <w:numId w:val="11"/>
+        </w:numPr>
+        <w:tabs>
+          <w:tab w:val="left" w:pos="1477"/>
+        </w:tabs>
         <w:rPr>
           <w:rStyle w:val="SubtleEmphasis"/>
           <w:i w:val="0"/>
@@ -8739,21 +9076,33 @@
           <w:ilvl w:val="0"/>
           <w:numId w:val="15"/>
         </w:numPr>
-        <w:rPr>
-          <w:rStyle w:val="SubtleEmphasis"/>
-          <w:i w:val="0"/>
-          <w:iCs w:val="0"/>
-          <w:color w:val="auto"/>
-        </w:rPr>
-      </w:pPr>
-      <w:r>
-        <w:rPr>
-          <w:rStyle w:val="SubtleEmphasis"/>
-          <w:i w:val="0"/>
-          <w:iCs w:val="0"/>
-          <w:color w:val="auto"/>
-        </w:rPr>
-        <w:t>Task 11</w:t>
+        <w:tabs>
+          <w:tab w:val="left" w:pos="1477"/>
+        </w:tabs>
+      </w:pPr>
+      <w:r>
+        <w:t xml:space="preserve">Task 14 (Spike): Agent Marksmanship. In this task’s pass-level content, I demonstrate my learning and proficiency regarding </w:t>
+      </w:r>
+      <w:r>
+        <w:t>combining AI techniques</w:t>
+      </w:r>
+      <w:r>
+        <w:t xml:space="preserve"> by implementing </w:t>
+      </w:r>
+      <w:r>
+        <w:t xml:space="preserve">and </w:t>
+      </w:r>
+      <w:r>
+        <w:t xml:space="preserve">using tactical analysis to inform </w:t>
+      </w:r>
+      <w:r>
+        <w:t>predictive target</w:t>
+      </w:r>
+      <w:r>
+        <w:t>ing of enemy agents, furthering agents’ goals of attacking and shooting enemy agents.</w:t>
+      </w:r>
+      <w:r>
+        <w:t xml:space="preserve"> </w:t>
       </w:r>
     </w:p>
     <w:p>
@@ -8763,21 +9112,18 @@
           <w:ilvl w:val="0"/>
           <w:numId w:val="15"/>
         </w:numPr>
-        <w:rPr>
-          <w:rStyle w:val="SubtleEmphasis"/>
-          <w:i w:val="0"/>
-          <w:iCs w:val="0"/>
-          <w:color w:val="auto"/>
-        </w:rPr>
-      </w:pPr>
-      <w:r>
-        <w:rPr>
-          <w:rStyle w:val="SubtleEmphasis"/>
-          <w:i w:val="0"/>
-          <w:iCs w:val="0"/>
-          <w:color w:val="auto"/>
-        </w:rPr>
-        <w:t>Task 14</w:t>
+        <w:tabs>
+          <w:tab w:val="left" w:pos="1477"/>
+        </w:tabs>
+        <w:rPr>
+          <w:rStyle w:val="SubtleEmphasis"/>
+          <w:i w:val="0"/>
+          <w:iCs w:val="0"/>
+          <w:color w:val="auto"/>
+        </w:rPr>
+      </w:pPr>
+      <w:r>
+        <w:t>Task 14 (Spike): Agent Marksmanship. In this task’s credit-level content, I demonstrate my learning and proficiency regarding FSMs and the application of game and software development techniques by using states to simulate explosive projectiles and the rate of fire of weapons in a gamic environment.</w:t>
       </w:r>
     </w:p>
     <w:p>
@@ -8787,21 +9133,60 @@
           <w:ilvl w:val="0"/>
           <w:numId w:val="15"/>
         </w:numPr>
-        <w:rPr>
-          <w:rStyle w:val="SubtleEmphasis"/>
-          <w:i w:val="0"/>
-          <w:iCs w:val="0"/>
-          <w:color w:val="auto"/>
-        </w:rPr>
-      </w:pPr>
-      <w:r>
-        <w:rPr>
-          <w:rStyle w:val="SubtleEmphasis"/>
-          <w:i w:val="0"/>
-          <w:iCs w:val="0"/>
-          <w:color w:val="auto"/>
-        </w:rPr>
-        <w:t>Task 15</w:t>
+        <w:tabs>
+          <w:tab w:val="left" w:pos="1477"/>
+        </w:tabs>
+        <w:rPr>
+          <w:rStyle w:val="SubtleEmphasis"/>
+          <w:i w:val="0"/>
+          <w:iCs w:val="0"/>
+          <w:color w:val="auto"/>
+        </w:rPr>
+      </w:pPr>
+      <w:r>
+        <w:t xml:space="preserve">Task 15 (Spike): Soldier on Patrol. In this task’s pass-level content, I demonstrate my learning and proficiency regarding </w:t>
+      </w:r>
+      <w:r>
+        <w:t>combining AI techniques</w:t>
+      </w:r>
+      <w:r>
+        <w:t xml:space="preserve"> by using tactical analysis to</w:t>
+      </w:r>
+      <w:r>
+        <w:t xml:space="preserve"> inform</w:t>
+      </w:r>
+      <w:r>
+        <w:t xml:space="preserve"> </w:t>
+      </w:r>
+      <w:r>
+        <w:t xml:space="preserve">agents’ </w:t>
+      </w:r>
+      <w:r>
+        <w:t>switch</w:t>
+      </w:r>
+      <w:r>
+        <w:t>es</w:t>
+      </w:r>
+      <w:r>
+        <w:t xml:space="preserve"> between </w:t>
+      </w:r>
+      <w:r>
+        <w:t>high level states</w:t>
+      </w:r>
+      <w:r>
+        <w:t xml:space="preserve"> that control low-level </w:t>
+      </w:r>
+      <w:r>
+        <w:t xml:space="preserve">force-based movement </w:t>
+      </w:r>
+      <w:r>
+        <w:t xml:space="preserve">behaviours </w:t>
+      </w:r>
+      <w:r>
+        <w:t>to pursue</w:t>
+      </w:r>
+      <w:r>
+        <w:t xml:space="preserve"> various goals.</w:t>
       </w:r>
     </w:p>
     <w:p>
@@ -8849,7 +9234,6 @@
           <w:iCs w:val="0"/>
           <w:color w:val="auto"/>
         </w:rPr>
-        <w:lastRenderedPageBreak/>
         <w:t>Task 18</w:t>
       </w:r>
     </w:p>
@@ -8951,6 +9335,7 @@
           <w:iCs w:val="0"/>
           <w:color w:val="auto"/>
         </w:rPr>
+        <w:lastRenderedPageBreak/>
         <w:t xml:space="preserve">Task 11 (Spike): Emergent Group Behaviour. In this task’s pass-level content, I demonstrate my learning and proficiency regarding combining AI techniques by </w:t>
       </w:r>
       <w:r>
@@ -8960,15 +9345,102 @@
           <w:iCs w:val="0"/>
           <w:color w:val="auto"/>
         </w:rPr>
-        <w:t>modifying and comparing weightings of cohesion, separation and alignment steering behaviours to generate different emergent behaviours, while investigating circling behaviour, and useing force-based movement to further the agents’ goals of avoiding walls and each other</w:t>
-      </w:r>
-      <w:r>
-        <w:rPr>
-          <w:rStyle w:val="SubtleEmphasis"/>
-          <w:i w:val="0"/>
-          <w:iCs w:val="0"/>
-          <w:color w:val="auto"/>
-        </w:rPr>
+        <w:t xml:space="preserve">modifying and comparing weightings of cohesion, separation and alignment steering behaviours to generate different emergent behaviours, while investigating circling behaviour, and </w:t>
+      </w:r>
+      <w:r>
+        <w:rPr>
+          <w:rStyle w:val="SubtleEmphasis"/>
+          <w:i w:val="0"/>
+          <w:iCs w:val="0"/>
+          <w:color w:val="auto"/>
+        </w:rPr>
+        <w:t>using</w:t>
+      </w:r>
+      <w:r>
+        <w:rPr>
+          <w:rStyle w:val="SubtleEmphasis"/>
+          <w:i w:val="0"/>
+          <w:iCs w:val="0"/>
+          <w:color w:val="auto"/>
+        </w:rPr>
+        <w:t xml:space="preserve"> force-based movement to further the agents’ goals of avoiding walls and each other</w:t>
+      </w:r>
+      <w:r>
+        <w:rPr>
+          <w:rStyle w:val="SubtleEmphasis"/>
+          <w:i w:val="0"/>
+          <w:iCs w:val="0"/>
+          <w:color w:val="auto"/>
+        </w:rPr>
+        <w:t>.</w:t>
+      </w:r>
+    </w:p>
+    <w:p>
+      <w:pPr>
+        <w:pStyle w:val="ListParagraph"/>
+        <w:numPr>
+          <w:ilvl w:val="0"/>
+          <w:numId w:val="15"/>
+        </w:numPr>
+        <w:tabs>
+          <w:tab w:val="left" w:pos="1477"/>
+        </w:tabs>
+      </w:pPr>
+      <w:r>
+        <w:t xml:space="preserve">Task 14 (Spike): Agent Marksmanship. In this task’s </w:t>
+      </w:r>
+      <w:r>
+        <w:t>credit</w:t>
+      </w:r>
+      <w:r>
+        <w:t xml:space="preserve">-level content, I demonstrate my learning and proficiency regarding combining AI techniques by </w:t>
+      </w:r>
+      <w:r>
+        <w:t>adapting force-based object avoidance and tactical analysis to enable agents to avoid nearby slow-moving projectiles</w:t>
+      </w:r>
+      <w:r>
+        <w:t>, and by combining</w:t>
+      </w:r>
+      <w:r>
+        <w:t xml:space="preserve"> tactical analysis</w:t>
+      </w:r>
+      <w:r>
+        <w:t xml:space="preserve">-informed </w:t>
+      </w:r>
+      <w:r>
+        <w:t xml:space="preserve">predictive targeting of enemy agents with states </w:t>
+      </w:r>
+      <w:r>
+        <w:t>for</w:t>
+      </w:r>
+      <w:r>
+        <w:t xml:space="preserve"> explosive projectiles and weapons’ rate of fire to simulate realistic weapons in a gamic environment.</w:t>
+      </w:r>
+    </w:p>
+    <w:p>
+      <w:pPr>
+        <w:pStyle w:val="ListParagraph"/>
+        <w:numPr>
+          <w:ilvl w:val="0"/>
+          <w:numId w:val="15"/>
+        </w:numPr>
+        <w:tabs>
+          <w:tab w:val="left" w:pos="1477"/>
+        </w:tabs>
+        <w:rPr>
+          <w:rStyle w:val="SubtleEmphasis"/>
+          <w:i w:val="0"/>
+          <w:iCs w:val="0"/>
+          <w:color w:val="auto"/>
+        </w:rPr>
+      </w:pPr>
+      <w:r>
+        <w:t xml:space="preserve">Task 16 (Spike): Goal-Oriented Action Planning. In this task’s pass-level content, I implement further agent states and tactical analysis-based decision making that could have been completed as an extension to Task 15 (Spike): Soldier on Patrol, thereby demonstrating credit-level understanding and proficiency regarding </w:t>
+      </w:r>
+      <w:r>
+        <w:t>combining AI techniques for more complex behaviour</w:t>
+      </w:r>
+      <w:r>
         <w:t>.</w:t>
       </w:r>
     </w:p>

</xml_diff>